<commit_message>
Finished 3.1a, I don't think they're right though...
</commit_message>
<xml_diff>
--- a/3 - Bayes Nets/PS3.docx
+++ b/3 - Bayes Nets/PS3.docx
@@ -190,8 +190,12 @@
       <w:r>
         <w:t>0.4446) + 0.1(0.5554)</w:t>
       </w:r>
-      <w:bookmarkStart w:id="0" w:name="_GoBack"/>
-      <w:bookmarkEnd w:id="0"/>
+    </w:p>
+    <w:p>
+      <w:r>
+        <w:tab/>
+        <w:t xml:space="preserve">        = 0.41122</w:t>
+      </w:r>
     </w:p>
     <w:p/>
     <w:p>
@@ -202,6 +206,210 @@
           <w:numId w:val="11"/>
         </w:numPr>
       </w:pPr>
+      <w:r>
+        <w:t>New P(L) = P(L</w:t>
+      </w:r>
+      <w:r>
+        <w:t>|N, C</w:t>
+      </w:r>
+      <w:r>
+        <w:t>)</w:t>
+      </w:r>
+      <w:r>
+        <w:t>P(N) + P(</w:t>
+      </w:r>
+      <w:r>
+        <w:t>L</w:t>
+      </w:r>
+      <w:r>
+        <w:t>|~N, C</w:t>
+      </w:r>
+      <w:r>
+        <w:t>)</w:t>
+      </w:r>
+      <w:r>
+        <w:t>P(~N)</w:t>
+      </w:r>
+      <w:r>
+        <w:t xml:space="preserve"> = </w:t>
+      </w:r>
+      <w:r>
+        <w:t>0.2(0.7) + 0.6(0.3) = 0.32</w:t>
+      </w:r>
+    </w:p>
+    <w:p>
+      <w:pPr>
+        <w:pStyle w:val="ListParagraph"/>
+      </w:pPr>
+    </w:p>
+    <w:p>
+      <w:pPr>
+        <w:pStyle w:val="ListParagraph"/>
+      </w:pPr>
+      <w:r>
+        <w:t>P(B) = P(B|L)P(L) + P(B|~L)P(~L)</w:t>
+      </w:r>
+    </w:p>
+    <w:p>
+      <w:pPr>
+        <w:ind w:left="720"/>
+      </w:pPr>
+      <w:r>
+        <w:t xml:space="preserve">        = </w:t>
+      </w:r>
+      <w:r>
+        <w:t>0.9(0.32) + 0.2(0.68)</w:t>
+      </w:r>
+    </w:p>
+    <w:p>
+      <w:pPr>
+        <w:ind w:left="720"/>
+      </w:pPr>
+      <w:r>
+        <w:t xml:space="preserve">        = 0.424</w:t>
+      </w:r>
+    </w:p>
+    <w:p>
+      <w:pPr>
+        <w:ind w:left="720"/>
+      </w:pPr>
+    </w:p>
+    <w:p>
+      <w:pPr>
+        <w:pStyle w:val="ListParagraph"/>
+      </w:pPr>
+      <w:r>
+        <w:t>P(M) = P(M|L)P(L) + P(M</w:t>
+      </w:r>
+      <w:r>
+        <w:t>|~L)P(~L)</w:t>
+      </w:r>
+    </w:p>
+    <w:p>
+      <w:pPr>
+        <w:pStyle w:val="ListParagraph"/>
+      </w:pPr>
+      <w:r>
+        <w:t xml:space="preserve">          = </w:t>
+      </w:r>
+      <w:r>
+        <w:t>0.6(0.32) + 0.3(0.68)</w:t>
+      </w:r>
+    </w:p>
+    <w:p>
+      <w:pPr>
+        <w:pStyle w:val="ListParagraph"/>
+      </w:pPr>
+      <w:r>
+        <w:t xml:space="preserve">          = 0.396</w:t>
+      </w:r>
+    </w:p>
+    <w:p>
+      <w:pPr>
+        <w:pStyle w:val="ListParagraph"/>
+      </w:pPr>
+    </w:p>
+    <w:p>
+      <w:pPr>
+        <w:pStyle w:val="ListParagraph"/>
+        <w:numPr>
+          <w:ilvl w:val="0"/>
+          <w:numId w:val="11"/>
+        </w:numPr>
+      </w:pPr>
+      <w:r>
+        <w:t>P(</w:t>
+      </w:r>
+      <w:r>
+        <w:t>C</w:t>
+      </w:r>
+      <w:r>
+        <w:t>|S</w:t>
+      </w:r>
+      <w:r>
+        <w:t>) = 0.15088</w:t>
+      </w:r>
+    </w:p>
+    <w:p>
+      <w:pPr>
+        <w:pStyle w:val="ListParagraph"/>
+      </w:pPr>
+    </w:p>
+    <w:p>
+      <w:pPr>
+        <w:pStyle w:val="ListParagraph"/>
+        <w:numPr>
+          <w:ilvl w:val="0"/>
+          <w:numId w:val="11"/>
+        </w:numPr>
+      </w:pPr>
+      <w:r>
+        <w:t>P(C, N</w:t>
+      </w:r>
+      <w:r>
+        <w:t>|B</w:t>
+      </w:r>
+      <w:r>
+        <w:t xml:space="preserve">) = </w:t>
+      </w:r>
+      <w:r>
+        <w:t>0.0952</w:t>
+      </w:r>
+    </w:p>
+    <w:p/>
+    <w:p>
+      <w:pPr>
+        <w:pStyle w:val="ListParagraph"/>
+        <w:numPr>
+          <w:ilvl w:val="0"/>
+          <w:numId w:val="11"/>
+        </w:numPr>
+      </w:pPr>
+      <w:r>
+        <w:t xml:space="preserve">P(M|B, ~N) = </w:t>
+      </w:r>
+      <w:r>
+        <w:t>0.4056</w:t>
+      </w:r>
+    </w:p>
+    <w:p/>
+    <w:p/>
+    <w:p>
+      <w:pPr>
+        <w:rPr>
+          <w:b/>
+          <w:sz w:val="32"/>
+          <w:szCs w:val="32"/>
+        </w:rPr>
+      </w:pPr>
+      <w:r>
+        <w:rPr>
+          <w:b/>
+          <w:sz w:val="32"/>
+          <w:szCs w:val="32"/>
+        </w:rPr>
+        <w:t>Problem 3</w:t>
+      </w:r>
+      <w:r>
+        <w:rPr>
+          <w:b/>
+          <w:sz w:val="32"/>
+          <w:szCs w:val="32"/>
+        </w:rPr>
+        <w:t>.2</w:t>
+      </w:r>
+    </w:p>
+    <w:p/>
+    <w:p>
+      <w:pPr>
+        <w:pStyle w:val="ListParagraph"/>
+        <w:numPr>
+          <w:ilvl w:val="0"/>
+          <w:numId w:val="12"/>
+        </w:numPr>
+      </w:pPr>
+      <w:bookmarkStart w:id="0" w:name="_GoBack"/>
+      <w:bookmarkEnd w:id="0"/>
     </w:p>
     <w:sectPr>
       <w:pgSz w:w="12240" w:h="15840"/>
@@ -887,6 +1095,95 @@
     </w:lvl>
   </w:abstractNum>
   <w:abstractNum w:abstractNumId="7">
+    <w:nsid w:val="28A15BE4"/>
+    <w:multiLevelType w:val="hybridMultilevel"/>
+    <w:tmpl w:val="52C8410C"/>
+    <w:lvl w:ilvl="0" w:tplc="04090017">
+      <w:start w:val="1"/>
+      <w:numFmt w:val="lowerLetter"/>
+      <w:lvlText w:val="%1)"/>
+      <w:lvlJc w:val="left"/>
+      <w:pPr>
+        <w:ind w:left="720" w:hanging="360"/>
+      </w:pPr>
+      <w:rPr>
+        <w:rFonts w:hint="default"/>
+      </w:rPr>
+    </w:lvl>
+    <w:lvl w:ilvl="1" w:tplc="04090019" w:tentative="1">
+      <w:start w:val="1"/>
+      <w:numFmt w:val="lowerLetter"/>
+      <w:lvlText w:val="%2."/>
+      <w:lvlJc w:val="left"/>
+      <w:pPr>
+        <w:ind w:left="1440" w:hanging="360"/>
+      </w:pPr>
+    </w:lvl>
+    <w:lvl w:ilvl="2" w:tplc="0409001B" w:tentative="1">
+      <w:start w:val="1"/>
+      <w:numFmt w:val="lowerRoman"/>
+      <w:lvlText w:val="%3."/>
+      <w:lvlJc w:val="right"/>
+      <w:pPr>
+        <w:ind w:left="2160" w:hanging="180"/>
+      </w:pPr>
+    </w:lvl>
+    <w:lvl w:ilvl="3" w:tplc="0409000F" w:tentative="1">
+      <w:start w:val="1"/>
+      <w:numFmt w:val="decimal"/>
+      <w:lvlText w:val="%4."/>
+      <w:lvlJc w:val="left"/>
+      <w:pPr>
+        <w:ind w:left="2880" w:hanging="360"/>
+      </w:pPr>
+    </w:lvl>
+    <w:lvl w:ilvl="4" w:tplc="04090019" w:tentative="1">
+      <w:start w:val="1"/>
+      <w:numFmt w:val="lowerLetter"/>
+      <w:lvlText w:val="%5."/>
+      <w:lvlJc w:val="left"/>
+      <w:pPr>
+        <w:ind w:left="3600" w:hanging="360"/>
+      </w:pPr>
+    </w:lvl>
+    <w:lvl w:ilvl="5" w:tplc="0409001B" w:tentative="1">
+      <w:start w:val="1"/>
+      <w:numFmt w:val="lowerRoman"/>
+      <w:lvlText w:val="%6."/>
+      <w:lvlJc w:val="right"/>
+      <w:pPr>
+        <w:ind w:left="4320" w:hanging="180"/>
+      </w:pPr>
+    </w:lvl>
+    <w:lvl w:ilvl="6" w:tplc="0409000F" w:tentative="1">
+      <w:start w:val="1"/>
+      <w:numFmt w:val="decimal"/>
+      <w:lvlText w:val="%7."/>
+      <w:lvlJc w:val="left"/>
+      <w:pPr>
+        <w:ind w:left="5040" w:hanging="360"/>
+      </w:pPr>
+    </w:lvl>
+    <w:lvl w:ilvl="7" w:tplc="04090019" w:tentative="1">
+      <w:start w:val="1"/>
+      <w:numFmt w:val="lowerLetter"/>
+      <w:lvlText w:val="%8."/>
+      <w:lvlJc w:val="left"/>
+      <w:pPr>
+        <w:ind w:left="5760" w:hanging="360"/>
+      </w:pPr>
+    </w:lvl>
+    <w:lvl w:ilvl="8" w:tplc="0409001B" w:tentative="1">
+      <w:start w:val="1"/>
+      <w:numFmt w:val="lowerRoman"/>
+      <w:lvlText w:val="%9."/>
+      <w:lvlJc w:val="right"/>
+      <w:pPr>
+        <w:ind w:left="6480" w:hanging="180"/>
+      </w:pPr>
+    </w:lvl>
+  </w:abstractNum>
+  <w:abstractNum w:abstractNumId="8">
     <w:nsid w:val="4CF93CEE"/>
     <w:multiLevelType w:val="hybridMultilevel"/>
     <w:tmpl w:val="57109232"/>
@@ -975,7 +1272,7 @@
       </w:pPr>
     </w:lvl>
   </w:abstractNum>
-  <w:abstractNum w:abstractNumId="8">
+  <w:abstractNum w:abstractNumId="9">
     <w:nsid w:val="62F3402B"/>
     <w:multiLevelType w:val="hybridMultilevel"/>
     <w:tmpl w:val="71EC00A0"/>
@@ -1064,7 +1361,7 @@
       </w:pPr>
     </w:lvl>
   </w:abstractNum>
-  <w:abstractNum w:abstractNumId="9">
+  <w:abstractNum w:abstractNumId="10">
     <w:nsid w:val="6DF34D37"/>
     <w:multiLevelType w:val="hybridMultilevel"/>
     <w:tmpl w:val="39D0523A"/>
@@ -1153,7 +1450,7 @@
       </w:pPr>
     </w:lvl>
   </w:abstractNum>
-  <w:abstractNum w:abstractNumId="10">
+  <w:abstractNum w:abstractNumId="11">
     <w:nsid w:val="754C3051"/>
     <w:multiLevelType w:val="hybridMultilevel"/>
     <w:tmpl w:val="D5C0D578"/>
@@ -1255,25 +1552,28 @@
     <w:abstractNumId w:val="5"/>
   </w:num>
   <w:num w:numId="5">
-    <w:abstractNumId w:val="9"/>
+    <w:abstractNumId w:val="10"/>
   </w:num>
   <w:num w:numId="6">
     <w:abstractNumId w:val="4"/>
   </w:num>
   <w:num w:numId="7">
-    <w:abstractNumId w:val="10"/>
+    <w:abstractNumId w:val="11"/>
   </w:num>
   <w:num w:numId="8">
-    <w:abstractNumId w:val="7"/>
+    <w:abstractNumId w:val="8"/>
   </w:num>
   <w:num w:numId="9">
     <w:abstractNumId w:val="1"/>
   </w:num>
   <w:num w:numId="10">
-    <w:abstractNumId w:val="8"/>
+    <w:abstractNumId w:val="9"/>
   </w:num>
   <w:num w:numId="11">
     <w:abstractNumId w:val="0"/>
+  </w:num>
+  <w:num w:numId="12">
+    <w:abstractNumId w:val="7"/>
   </w:num>
 </w:numbering>
 </file>

</xml_diff>

<commit_message>
Finished 3.1 and starting on 3.2
</commit_message>
<xml_diff>
--- a/3 - Bayes Nets/PS3.docx
+++ b/3 - Bayes Nets/PS3.docx
@@ -279,10 +279,7 @@
         <w:pStyle w:val="ListParagraph"/>
       </w:pPr>
       <w:r>
-        <w:t>P(M) = P(M|L)P(L) + P(M</w:t>
-      </w:r>
-      <w:r>
-        <w:t>|~L)P(~L)</w:t>
+        <w:t>P(M) = P(M|L)P(L) + P(M|~L)P(~L)</w:t>
       </w:r>
     </w:p>
     <w:p>
@@ -303,6 +300,61 @@
       <w:r>
         <w:t xml:space="preserve">          = 0.396</w:t>
       </w:r>
+    </w:p>
+    <w:p>
+      <w:pPr>
+        <w:pStyle w:val="ListParagraph"/>
+      </w:pPr>
+    </w:p>
+    <w:p>
+      <w:pPr>
+        <w:pStyle w:val="ListParagraph"/>
+      </w:pPr>
+      <w:r>
+        <w:t>P(B, M) = 0.424 * 0.396</w:t>
+      </w:r>
+    </w:p>
+    <w:p>
+      <w:pPr>
+        <w:pStyle w:val="ListParagraph"/>
+      </w:pPr>
+      <w:r>
+        <w:tab/>
+        <w:t xml:space="preserve"> = </w:t>
+      </w:r>
+      <w:r>
+        <w:t>0.167904</w:t>
+      </w:r>
+    </w:p>
+    <w:p>
+      <w:pPr>
+        <w:pStyle w:val="ListParagraph"/>
+      </w:pPr>
+    </w:p>
+    <w:p>
+      <w:pPr>
+        <w:pStyle w:val="ListParagraph"/>
+      </w:pPr>
+    </w:p>
+    <w:p>
+      <w:pPr>
+        <w:pStyle w:val="ListParagraph"/>
+      </w:pPr>
+    </w:p>
+    <w:p>
+      <w:pPr>
+        <w:pStyle w:val="ListParagraph"/>
+      </w:pPr>
+    </w:p>
+    <w:p>
+      <w:pPr>
+        <w:pStyle w:val="ListParagraph"/>
+      </w:pPr>
+    </w:p>
+    <w:p>
+      <w:pPr>
+        <w:pStyle w:val="ListParagraph"/>
+      </w:pPr>
     </w:p>
     <w:p>
       <w:pPr>
@@ -317,6 +369,74 @@
           <w:numId w:val="11"/>
         </w:numPr>
       </w:pPr>
+    </w:p>
+    <w:p>
+      <w:pPr>
+        <w:pStyle w:val="ListParagraph"/>
+      </w:pPr>
+      <w:r>
+        <w:rPr>
+          <w:noProof/>
+        </w:rPr>
+        <w:drawing>
+          <wp:inline distT="0" distB="0" distL="0" distR="0" wp14:anchorId="1E19C9E6" wp14:editId="247FE88B">
+            <wp:extent cx="5943600" cy="2116455"/>
+            <wp:effectExtent l="0" t="0" r="0" b="0"/>
+            <wp:docPr id="1" name="Picture 1" descr="../../../../../../../Downloads/IMG_1"/>
+            <wp:cNvGraphicFramePr>
+              <a:graphicFrameLocks xmlns:a="http://schemas.openxmlformats.org/drawingml/2006/main" noChangeAspect="1"/>
+            </wp:cNvGraphicFramePr>
+            <a:graphic xmlns:a="http://schemas.openxmlformats.org/drawingml/2006/main">
+              <a:graphicData uri="http://schemas.openxmlformats.org/drawingml/2006/picture">
+                <pic:pic xmlns:pic="http://schemas.openxmlformats.org/drawingml/2006/picture">
+                  <pic:nvPicPr>
+                    <pic:cNvPr id="0" name="Picture 1" descr="../../../../../../../Downloads/IMG_1"/>
+                    <pic:cNvPicPr>
+                      <a:picLocks noChangeAspect="1" noChangeArrowheads="1"/>
+                    </pic:cNvPicPr>
+                  </pic:nvPicPr>
+                  <pic:blipFill>
+                    <a:blip r:embed="rId5" cstate="print">
+                      <a:extLst>
+                        <a:ext uri="{28A0092B-C50C-407E-A947-70E740481C1C}">
+                          <a14:useLocalDpi xmlns:a14="http://schemas.microsoft.com/office/drawing/2010/main" val="0"/>
+                        </a:ext>
+                      </a:extLst>
+                    </a:blip>
+                    <a:srcRect/>
+                    <a:stretch>
+                      <a:fillRect/>
+                    </a:stretch>
+                  </pic:blipFill>
+                  <pic:spPr bwMode="auto">
+                    <a:xfrm>
+                      <a:off x="0" y="0"/>
+                      <a:ext cx="5943600" cy="2116455"/>
+                    </a:xfrm>
+                    <a:prstGeom prst="rect">
+                      <a:avLst/>
+                    </a:prstGeom>
+                    <a:noFill/>
+                    <a:ln>
+                      <a:noFill/>
+                    </a:ln>
+                  </pic:spPr>
+                </pic:pic>
+              </a:graphicData>
+            </a:graphic>
+          </wp:inline>
+        </w:drawing>
+      </w:r>
+    </w:p>
+    <w:p>
+      <w:pPr>
+        <w:pStyle w:val="ListParagraph"/>
+      </w:pPr>
+    </w:p>
+    <w:p>
+      <w:pPr>
+        <w:pStyle w:val="ListParagraph"/>
+      </w:pPr>
       <w:r>
         <w:t>P(</w:t>
       </w:r>
@@ -327,7 +447,58 @@
         <w:t>|S</w:t>
       </w:r>
       <w:r>
-        <w:t>) = 0.15088</w:t>
+        <w:t xml:space="preserve">) = </w:t>
+      </w:r>
+      <w:r>
+        <w:t xml:space="preserve">P(S|C) / </w:t>
+      </w:r>
+      <w:r>
+        <w:t>[</w:t>
+      </w:r>
+      <w:r>
+        <w:t>P(S|C) + (S|~C)</w:t>
+      </w:r>
+      <w:r>
+        <w:t>]</w:t>
+      </w:r>
+    </w:p>
+    <w:p>
+      <w:pPr>
+        <w:pStyle w:val="ListParagraph"/>
+      </w:pPr>
+      <w:r>
+        <w:t xml:space="preserve">            = summation of black leaf nodes / summation of all leaf nodes</w:t>
+      </w:r>
+    </w:p>
+    <w:p>
+      <w:pPr>
+        <w:pStyle w:val="ListParagraph"/>
+      </w:pPr>
+      <w:r>
+        <w:t xml:space="preserve">            = </w:t>
+      </w:r>
+      <w:r>
+        <w:t>0.15088</w:t>
+      </w:r>
+      <w:r>
+        <w:t xml:space="preserve"> </w:t>
+      </w:r>
+      <w:r>
+        <w:t>/</w:t>
+      </w:r>
+      <w:r>
+        <w:t xml:space="preserve"> </w:t>
+      </w:r>
+      <w:r>
+        <w:t>0.41122</w:t>
+      </w:r>
+    </w:p>
+    <w:p>
+      <w:pPr>
+        <w:ind w:left="720"/>
+      </w:pPr>
+      <w:r>
+        <w:t xml:space="preserve">            ≈ 0.3669</w:t>
       </w:r>
     </w:p>
     <w:p>
@@ -343,6 +514,74 @@
           <w:numId w:val="11"/>
         </w:numPr>
       </w:pPr>
+    </w:p>
+    <w:p>
+      <w:pPr>
+        <w:pStyle w:val="ListParagraph"/>
+      </w:pPr>
+      <w:r>
+        <w:rPr>
+          <w:noProof/>
+        </w:rPr>
+        <w:drawing>
+          <wp:inline distT="0" distB="0" distL="0" distR="0" wp14:anchorId="15EADCFC" wp14:editId="302779DE">
+            <wp:extent cx="5943600" cy="1854835"/>
+            <wp:effectExtent l="0" t="0" r="0" b="0"/>
+            <wp:docPr id="2" name="Picture 2" descr="../../../../../../../Downloads/IMG_1"/>
+            <wp:cNvGraphicFramePr>
+              <a:graphicFrameLocks xmlns:a="http://schemas.openxmlformats.org/drawingml/2006/main" noChangeAspect="1"/>
+            </wp:cNvGraphicFramePr>
+            <a:graphic xmlns:a="http://schemas.openxmlformats.org/drawingml/2006/main">
+              <a:graphicData uri="http://schemas.openxmlformats.org/drawingml/2006/picture">
+                <pic:pic xmlns:pic="http://schemas.openxmlformats.org/drawingml/2006/picture">
+                  <pic:nvPicPr>
+                    <pic:cNvPr id="0" name="Picture 2" descr="../../../../../../../Downloads/IMG_1"/>
+                    <pic:cNvPicPr>
+                      <a:picLocks noChangeAspect="1" noChangeArrowheads="1"/>
+                    </pic:cNvPicPr>
+                  </pic:nvPicPr>
+                  <pic:blipFill>
+                    <a:blip r:embed="rId6" cstate="print">
+                      <a:extLst>
+                        <a:ext uri="{28A0092B-C50C-407E-A947-70E740481C1C}">
+                          <a14:useLocalDpi xmlns:a14="http://schemas.microsoft.com/office/drawing/2010/main" val="0"/>
+                        </a:ext>
+                      </a:extLst>
+                    </a:blip>
+                    <a:srcRect/>
+                    <a:stretch>
+                      <a:fillRect/>
+                    </a:stretch>
+                  </pic:blipFill>
+                  <pic:spPr bwMode="auto">
+                    <a:xfrm>
+                      <a:off x="0" y="0"/>
+                      <a:ext cx="5943600" cy="1854835"/>
+                    </a:xfrm>
+                    <a:prstGeom prst="rect">
+                      <a:avLst/>
+                    </a:prstGeom>
+                    <a:noFill/>
+                    <a:ln>
+                      <a:noFill/>
+                    </a:ln>
+                  </pic:spPr>
+                </pic:pic>
+              </a:graphicData>
+            </a:graphic>
+          </wp:inline>
+        </w:drawing>
+      </w:r>
+    </w:p>
+    <w:p>
+      <w:pPr>
+        <w:pStyle w:val="ListParagraph"/>
+      </w:pPr>
+    </w:p>
+    <w:p>
+      <w:pPr>
+        <w:pStyle w:val="ListParagraph"/>
+      </w:pPr>
       <w:r>
         <w:t>P(C, N</w:t>
       </w:r>
@@ -350,12 +589,48 @@
         <w:t>|B</w:t>
       </w:r>
       <w:r>
-        <w:t xml:space="preserve">) = </w:t>
-      </w:r>
-      <w:r>
-        <w:t>0.0952</w:t>
-      </w:r>
-    </w:p>
+        <w:t>) =</w:t>
+      </w:r>
+      <w:r>
+        <w:t xml:space="preserve"> summation of black leaf nodes / summation of all leaf nodes</w:t>
+      </w:r>
+    </w:p>
+    <w:p>
+      <w:pPr>
+        <w:pStyle w:val="ListParagraph"/>
+        <w:ind w:firstLine="720"/>
+      </w:pPr>
+      <w:r>
+        <w:t xml:space="preserve">     = </w:t>
+      </w:r>
+      <w:r>
+        <w:t>0.0952 / 0.5374</w:t>
+      </w:r>
+    </w:p>
+    <w:p>
+      <w:pPr>
+        <w:pStyle w:val="ListParagraph"/>
+        <w:ind w:left="1440"/>
+      </w:pPr>
+      <w:r>
+        <w:t xml:space="preserve">     </w:t>
+      </w:r>
+      <w:r>
+        <w:t>≈</w:t>
+      </w:r>
+      <w:r>
+        <w:t xml:space="preserve"> 0.17715</w:t>
+      </w:r>
+    </w:p>
+    <w:p/>
+    <w:p/>
+    <w:p/>
+    <w:p/>
+    <w:p/>
+    <w:p/>
+    <w:p/>
+    <w:p/>
+    <w:p/>
     <w:p/>
     <w:p>
       <w:pPr>
@@ -365,14 +640,105 @@
           <w:numId w:val="11"/>
         </w:numPr>
       </w:pPr>
+    </w:p>
+    <w:p>
+      <w:pPr>
+        <w:pStyle w:val="ListParagraph"/>
+      </w:pPr>
+      <w:r>
+        <w:rPr>
+          <w:noProof/>
+        </w:rPr>
+        <w:drawing>
+          <wp:inline distT="0" distB="0" distL="0" distR="0" wp14:anchorId="659C4982" wp14:editId="7C6A22D6">
+            <wp:extent cx="5943600" cy="3526790"/>
+            <wp:effectExtent l="0" t="0" r="0" b="3810"/>
+            <wp:docPr id="3" name="Picture 3" descr="../../../../../../../Downloads/IMG_1"/>
+            <wp:cNvGraphicFramePr>
+              <a:graphicFrameLocks xmlns:a="http://schemas.openxmlformats.org/drawingml/2006/main" noChangeAspect="1"/>
+            </wp:cNvGraphicFramePr>
+            <a:graphic xmlns:a="http://schemas.openxmlformats.org/drawingml/2006/main">
+              <a:graphicData uri="http://schemas.openxmlformats.org/drawingml/2006/picture">
+                <pic:pic xmlns:pic="http://schemas.openxmlformats.org/drawingml/2006/picture">
+                  <pic:nvPicPr>
+                    <pic:cNvPr id="0" name="Picture 3" descr="../../../../../../../Downloads/IMG_1"/>
+                    <pic:cNvPicPr>
+                      <a:picLocks noChangeAspect="1" noChangeArrowheads="1"/>
+                    </pic:cNvPicPr>
+                  </pic:nvPicPr>
+                  <pic:blipFill>
+                    <a:blip r:embed="rId7" cstate="print">
+                      <a:extLst>
+                        <a:ext uri="{28A0092B-C50C-407E-A947-70E740481C1C}">
+                          <a14:useLocalDpi xmlns:a14="http://schemas.microsoft.com/office/drawing/2010/main" val="0"/>
+                        </a:ext>
+                      </a:extLst>
+                    </a:blip>
+                    <a:srcRect/>
+                    <a:stretch>
+                      <a:fillRect/>
+                    </a:stretch>
+                  </pic:blipFill>
+                  <pic:spPr bwMode="auto">
+                    <a:xfrm>
+                      <a:off x="0" y="0"/>
+                      <a:ext cx="5943600" cy="3526790"/>
+                    </a:xfrm>
+                    <a:prstGeom prst="rect">
+                      <a:avLst/>
+                    </a:prstGeom>
+                    <a:noFill/>
+                    <a:ln>
+                      <a:noFill/>
+                    </a:ln>
+                  </pic:spPr>
+                </pic:pic>
+              </a:graphicData>
+            </a:graphic>
+          </wp:inline>
+        </w:drawing>
+      </w:r>
+    </w:p>
+    <w:p>
+      <w:pPr>
+        <w:pStyle w:val="ListParagraph"/>
+      </w:pPr>
+    </w:p>
+    <w:p>
+      <w:pPr>
+        <w:pStyle w:val="ListParagraph"/>
+      </w:pPr>
       <w:r>
         <w:t xml:space="preserve">P(M|B, ~N) = </w:t>
       </w:r>
       <w:r>
-        <w:t>0.4056</w:t>
-      </w:r>
-    </w:p>
-    <w:p/>
+        <w:t>summation of black leaf nodes / summation of all leaf nodes</w:t>
+      </w:r>
+    </w:p>
+    <w:p>
+      <w:r>
+        <w:tab/>
+      </w:r>
+      <w:r>
+        <w:tab/>
+        <w:t xml:space="preserve">        = 0.4056 / 0.704</w:t>
+      </w:r>
+    </w:p>
+    <w:p>
+      <w:r>
+        <w:tab/>
+      </w:r>
+      <w:r>
+        <w:tab/>
+        <w:t xml:space="preserve">        </w:t>
+      </w:r>
+      <w:r>
+        <w:t>≈</w:t>
+      </w:r>
+      <w:r>
+        <w:t xml:space="preserve"> 0.5761</w:t>
+      </w:r>
+    </w:p>
     <w:p/>
     <w:p>
       <w:pPr>
@@ -388,15 +754,7 @@
           <w:sz w:val="32"/>
           <w:szCs w:val="32"/>
         </w:rPr>
-        <w:t>Problem 3</w:t>
-      </w:r>
-      <w:r>
-        <w:rPr>
-          <w:b/>
-          <w:sz w:val="32"/>
-          <w:szCs w:val="32"/>
-        </w:rPr>
-        <w:t>.2</w:t>
+        <w:t>Problem 3.2</w:t>
       </w:r>
     </w:p>
     <w:p/>
@@ -408,8 +766,401 @@
           <w:numId w:val="12"/>
         </w:numPr>
       </w:pPr>
+      <w:r>
+        <w:t xml:space="preserve">Starting information = </w:t>
+      </w:r>
+      <m:oMath>
+        <m:r>
+          <w:rPr>
+            <w:rFonts w:ascii="Cambria Math" w:hAnsi="Cambria Math"/>
+          </w:rPr>
+          <m:t>-</m:t>
+        </m:r>
+        <m:f>
+          <m:fPr>
+            <m:ctrlPr>
+              <w:rPr>
+                <w:rFonts w:ascii="Cambria Math" w:hAnsi="Cambria Math"/>
+                <w:i/>
+              </w:rPr>
+            </m:ctrlPr>
+          </m:fPr>
+          <m:num>
+            <m:r>
+              <w:rPr>
+                <w:rFonts w:ascii="Cambria Math" w:hAnsi="Cambria Math"/>
+              </w:rPr>
+              <m:t>1</m:t>
+            </m:r>
+          </m:num>
+          <m:den>
+            <m:r>
+              <w:rPr>
+                <w:rFonts w:ascii="Cambria Math" w:hAnsi="Cambria Math"/>
+              </w:rPr>
+              <m:t>2</m:t>
+            </m:r>
+          </m:den>
+        </m:f>
+        <m:d>
+          <m:dPr>
+            <m:ctrlPr>
+              <w:rPr>
+                <w:rFonts w:ascii="Cambria Math" w:hAnsi="Cambria Math"/>
+                <w:i/>
+              </w:rPr>
+            </m:ctrlPr>
+          </m:dPr>
+          <m:e>
+            <m:sSub>
+              <m:sSubPr>
+                <m:ctrlPr>
+                  <w:rPr>
+                    <w:rFonts w:ascii="Cambria Math" w:hAnsi="Cambria Math"/>
+                    <w:i/>
+                  </w:rPr>
+                </m:ctrlPr>
+              </m:sSubPr>
+              <m:e>
+                <m:r>
+                  <w:rPr>
+                    <w:rFonts w:ascii="Cambria Math" w:hAnsi="Cambria Math"/>
+                  </w:rPr>
+                  <m:t>log</m:t>
+                </m:r>
+              </m:e>
+              <m:sub>
+                <m:r>
+                  <w:rPr>
+                    <w:rFonts w:ascii="Cambria Math" w:hAnsi="Cambria Math"/>
+                  </w:rPr>
+                  <m:t>2</m:t>
+                </m:r>
+              </m:sub>
+            </m:sSub>
+            <m:d>
+              <m:dPr>
+                <m:ctrlPr>
+                  <w:rPr>
+                    <w:rFonts w:ascii="Cambria Math" w:hAnsi="Cambria Math"/>
+                    <w:i/>
+                  </w:rPr>
+                </m:ctrlPr>
+              </m:dPr>
+              <m:e>
+                <m:f>
+                  <m:fPr>
+                    <m:ctrlPr>
+                      <w:rPr>
+                        <w:rFonts w:ascii="Cambria Math" w:hAnsi="Cambria Math"/>
+                        <w:i/>
+                      </w:rPr>
+                    </m:ctrlPr>
+                  </m:fPr>
+                  <m:num>
+                    <m:r>
+                      <w:rPr>
+                        <w:rFonts w:ascii="Cambria Math" w:hAnsi="Cambria Math"/>
+                      </w:rPr>
+                      <m:t>1</m:t>
+                    </m:r>
+                  </m:num>
+                  <m:den>
+                    <m:r>
+                      <w:rPr>
+                        <w:rFonts w:ascii="Cambria Math" w:hAnsi="Cambria Math"/>
+                      </w:rPr>
+                      <m:t>2</m:t>
+                    </m:r>
+                  </m:den>
+                </m:f>
+              </m:e>
+            </m:d>
+          </m:e>
+        </m:d>
+        <m:r>
+          <w:rPr>
+            <w:rFonts w:ascii="Cambria Math" w:hAnsi="Cambria Math"/>
+          </w:rPr>
+          <m:t xml:space="preserve">+ </m:t>
+        </m:r>
+        <m:r>
+          <w:rPr>
+            <w:rFonts w:ascii="Cambria Math" w:hAnsi="Cambria Math"/>
+          </w:rPr>
+          <m:t>-</m:t>
+        </m:r>
+        <m:f>
+          <m:fPr>
+            <m:ctrlPr>
+              <w:rPr>
+                <w:rFonts w:ascii="Cambria Math" w:hAnsi="Cambria Math"/>
+                <w:i/>
+              </w:rPr>
+            </m:ctrlPr>
+          </m:fPr>
+          <m:num>
+            <m:r>
+              <w:rPr>
+                <w:rFonts w:ascii="Cambria Math" w:hAnsi="Cambria Math"/>
+              </w:rPr>
+              <m:t>1</m:t>
+            </m:r>
+          </m:num>
+          <m:den>
+            <m:r>
+              <w:rPr>
+                <w:rFonts w:ascii="Cambria Math" w:hAnsi="Cambria Math"/>
+              </w:rPr>
+              <m:t>2</m:t>
+            </m:r>
+          </m:den>
+        </m:f>
+        <m:d>
+          <m:dPr>
+            <m:ctrlPr>
+              <w:rPr>
+                <w:rFonts w:ascii="Cambria Math" w:hAnsi="Cambria Math"/>
+                <w:i/>
+              </w:rPr>
+            </m:ctrlPr>
+          </m:dPr>
+          <m:e>
+            <m:sSub>
+              <m:sSubPr>
+                <m:ctrlPr>
+                  <w:rPr>
+                    <w:rFonts w:ascii="Cambria Math" w:hAnsi="Cambria Math"/>
+                    <w:i/>
+                  </w:rPr>
+                </m:ctrlPr>
+              </m:sSubPr>
+              <m:e>
+                <m:r>
+                  <w:rPr>
+                    <w:rFonts w:ascii="Cambria Math" w:hAnsi="Cambria Math"/>
+                  </w:rPr>
+                  <m:t>log</m:t>
+                </m:r>
+              </m:e>
+              <m:sub>
+                <m:r>
+                  <w:rPr>
+                    <w:rFonts w:ascii="Cambria Math" w:hAnsi="Cambria Math"/>
+                  </w:rPr>
+                  <m:t>2</m:t>
+                </m:r>
+              </m:sub>
+            </m:sSub>
+            <m:d>
+              <m:dPr>
+                <m:ctrlPr>
+                  <w:rPr>
+                    <w:rFonts w:ascii="Cambria Math" w:hAnsi="Cambria Math"/>
+                    <w:i/>
+                  </w:rPr>
+                </m:ctrlPr>
+              </m:dPr>
+              <m:e>
+                <m:f>
+                  <m:fPr>
+                    <m:ctrlPr>
+                      <w:rPr>
+                        <w:rFonts w:ascii="Cambria Math" w:hAnsi="Cambria Math"/>
+                        <w:i/>
+                      </w:rPr>
+                    </m:ctrlPr>
+                  </m:fPr>
+                  <m:num>
+                    <m:r>
+                      <w:rPr>
+                        <w:rFonts w:ascii="Cambria Math" w:hAnsi="Cambria Math"/>
+                      </w:rPr>
+                      <m:t>1</m:t>
+                    </m:r>
+                  </m:num>
+                  <m:den>
+                    <m:r>
+                      <w:rPr>
+                        <w:rFonts w:ascii="Cambria Math" w:hAnsi="Cambria Math"/>
+                      </w:rPr>
+                      <m:t>2</m:t>
+                    </m:r>
+                  </m:den>
+                </m:f>
+              </m:e>
+            </m:d>
+          </m:e>
+        </m:d>
+      </m:oMath>
+    </w:p>
+    <w:p>
+      <w:pPr>
+        <w:ind w:left="2160"/>
+        <w:rPr>
+          <w:rFonts w:eastAsiaTheme="minorEastAsia"/>
+        </w:rPr>
+      </w:pPr>
+      <w:r>
+        <w:t xml:space="preserve">           = </w:t>
+      </w:r>
+      <m:oMath>
+        <m:r>
+          <w:rPr>
+            <w:rFonts w:ascii="Cambria Math" w:hAnsi="Cambria Math"/>
+          </w:rPr>
+          <m:t>-</m:t>
+        </m:r>
+        <m:f>
+          <m:fPr>
+            <m:ctrlPr>
+              <w:rPr>
+                <w:rFonts w:ascii="Cambria Math" w:hAnsi="Cambria Math"/>
+                <w:i/>
+              </w:rPr>
+            </m:ctrlPr>
+          </m:fPr>
+          <m:num>
+            <m:r>
+              <w:rPr>
+                <w:rFonts w:ascii="Cambria Math" w:hAnsi="Cambria Math"/>
+              </w:rPr>
+              <m:t>1</m:t>
+            </m:r>
+          </m:num>
+          <m:den>
+            <m:r>
+              <w:rPr>
+                <w:rFonts w:ascii="Cambria Math" w:hAnsi="Cambria Math"/>
+              </w:rPr>
+              <m:t>2</m:t>
+            </m:r>
+          </m:den>
+        </m:f>
+        <m:d>
+          <m:dPr>
+            <m:ctrlPr>
+              <w:rPr>
+                <w:rFonts w:ascii="Cambria Math" w:hAnsi="Cambria Math"/>
+                <w:i/>
+              </w:rPr>
+            </m:ctrlPr>
+          </m:dPr>
+          <m:e>
+            <m:r>
+              <w:rPr>
+                <w:rFonts w:ascii="Cambria Math" w:hAnsi="Cambria Math"/>
+              </w:rPr>
+              <m:t>-1</m:t>
+            </m:r>
+          </m:e>
+        </m:d>
+        <m:r>
+          <w:rPr>
+            <w:rFonts w:ascii="Cambria Math" w:hAnsi="Cambria Math"/>
+          </w:rPr>
+          <m:t>+ -</m:t>
+        </m:r>
+        <m:f>
+          <m:fPr>
+            <m:ctrlPr>
+              <w:rPr>
+                <w:rFonts w:ascii="Cambria Math" w:hAnsi="Cambria Math"/>
+                <w:i/>
+              </w:rPr>
+            </m:ctrlPr>
+          </m:fPr>
+          <m:num>
+            <m:r>
+              <w:rPr>
+                <w:rFonts w:ascii="Cambria Math" w:hAnsi="Cambria Math"/>
+              </w:rPr>
+              <m:t>1</m:t>
+            </m:r>
+          </m:num>
+          <m:den>
+            <m:r>
+              <w:rPr>
+                <w:rFonts w:ascii="Cambria Math" w:hAnsi="Cambria Math"/>
+              </w:rPr>
+              <m:t>2</m:t>
+            </m:r>
+          </m:den>
+        </m:f>
+        <m:d>
+          <m:dPr>
+            <m:ctrlPr>
+              <w:rPr>
+                <w:rFonts w:ascii="Cambria Math" w:hAnsi="Cambria Math"/>
+                <w:i/>
+              </w:rPr>
+            </m:ctrlPr>
+          </m:dPr>
+          <m:e>
+            <m:r>
+              <w:rPr>
+                <w:rFonts w:ascii="Cambria Math" w:hAnsi="Cambria Math"/>
+              </w:rPr>
+              <m:t>-1</m:t>
+            </m:r>
+          </m:e>
+        </m:d>
+      </m:oMath>
+    </w:p>
+    <w:p>
+      <w:pPr>
+        <w:ind w:left="2160"/>
+        <w:rPr>
+          <w:rFonts w:eastAsiaTheme="minorEastAsia"/>
+        </w:rPr>
+      </w:pPr>
+      <w:r>
+        <w:rPr>
+          <w:rFonts w:eastAsiaTheme="minorEastAsia"/>
+        </w:rPr>
+        <w:t xml:space="preserve">           = 1</w:t>
+      </w:r>
+    </w:p>
+    <w:p>
+      <w:pPr>
+        <w:rPr>
+          <w:rFonts w:eastAsiaTheme="minorEastAsia"/>
+        </w:rPr>
+      </w:pPr>
+      <w:r>
+        <w:rPr>
+          <w:rFonts w:eastAsiaTheme="minorEastAsia"/>
+        </w:rPr>
+        <w:tab/>
+      </w:r>
+    </w:p>
+    <w:p>
+      <w:pPr>
+        <w:rPr>
+          <w:rFonts w:eastAsiaTheme="minorEastAsia"/>
+        </w:rPr>
+      </w:pPr>
+      <w:r>
+        <w:rPr>
+          <w:rFonts w:eastAsiaTheme="minorEastAsia"/>
+        </w:rPr>
+        <w:tab/>
+      </w:r>
       <w:bookmarkStart w:id="0" w:name="_GoBack"/>
       <w:bookmarkEnd w:id="0"/>
+    </w:p>
+    <w:p/>
+    <w:p>
+      <w:pPr>
+        <w:pStyle w:val="ListParagraph"/>
+        <w:numPr>
+          <w:ilvl w:val="0"/>
+          <w:numId w:val="12"/>
+        </w:numPr>
+      </w:pPr>
+      <w:r>
+        <w:t>few</w:t>
+      </w:r>
     </w:p>
     <w:sectPr>
       <w:pgSz w:w="12240" w:h="15840"/>
@@ -439,7 +1190,7 @@
         <w:rFonts w:hint="default"/>
       </w:rPr>
     </w:lvl>
-    <w:lvl w:ilvl="1" w:tplc="04090019" w:tentative="1">
+    <w:lvl w:ilvl="1" w:tplc="04090019">
       <w:start w:val="1"/>
       <w:numFmt w:val="lowerLetter"/>
       <w:lvlText w:val="%2."/>
@@ -1110,7 +1861,7 @@
         <w:rFonts w:hint="default"/>
       </w:rPr>
     </w:lvl>
-    <w:lvl w:ilvl="1" w:tplc="04090019" w:tentative="1">
+    <w:lvl w:ilvl="1" w:tplc="04090019">
       <w:start w:val="1"/>
       <w:numFmt w:val="lowerLetter"/>
       <w:lvlText w:val="%2."/>
@@ -1119,7 +1870,7 @@
         <w:ind w:left="1440" w:hanging="360"/>
       </w:pPr>
     </w:lvl>
-    <w:lvl w:ilvl="2" w:tplc="0409001B" w:tentative="1">
+    <w:lvl w:ilvl="2" w:tplc="0409001B">
       <w:start w:val="1"/>
       <w:numFmt w:val="lowerRoman"/>
       <w:lvlText w:val="%3."/>
@@ -2062,6 +2813,16 @@
       <w:szCs w:val="20"/>
     </w:rPr>
   </w:style>
+  <w:style w:type="character" w:styleId="PlaceholderText">
+    <w:name w:val="Placeholder Text"/>
+    <w:basedOn w:val="DefaultParagraphFont"/>
+    <w:uiPriority w:val="99"/>
+    <w:semiHidden/>
+    <w:rsid w:val="00726F11"/>
+    <w:rPr>
+      <w:color w:val="808080"/>
+    </w:rPr>
+  </w:style>
 </w:styles>
 </file>
 

</xml_diff>

<commit_message>
Partially through problem 3
</commit_message>
<xml_diff>
--- a/3 - Bayes Nets/PS3.docx
+++ b/3 - Bayes Nets/PS3.docx
@@ -87,11 +87,9 @@
           <w:numId w:val="11"/>
         </w:numPr>
       </w:pPr>
-      <w:proofErr w:type="gramStart"/>
       <w:r>
         <w:t>P(</w:t>
       </w:r>
-      <w:proofErr w:type="gramEnd"/>
       <w:r>
         <w:t>N</w:t>
       </w:r>
@@ -112,13 +110,8 @@
       <w:pPr>
         <w:pStyle w:val="ListParagraph"/>
       </w:pPr>
-      <w:proofErr w:type="gramStart"/>
-      <w:r>
-        <w:t>P(</w:t>
-      </w:r>
-      <w:proofErr w:type="gramEnd"/>
-      <w:r>
-        <w:t xml:space="preserve">~N, C, L) = 0.3 * 0.4 * 0.6 = </w:t>
+      <w:r>
+        <w:t xml:space="preserve">P(~N, C, L) = 0.3 * 0.4 * 0.6 = </w:t>
       </w:r>
       <w:r>
         <w:t>0.072</w:t>
@@ -128,13 +121,8 @@
       <w:pPr>
         <w:pStyle w:val="ListParagraph"/>
       </w:pPr>
-      <w:proofErr w:type="gramStart"/>
-      <w:r>
-        <w:t>P(</w:t>
-      </w:r>
-      <w:proofErr w:type="gramEnd"/>
-      <w:r>
-        <w:t xml:space="preserve">N, ~C, L) = 0.7 * 0.6 * 0.5 = </w:t>
+      <w:r>
+        <w:t xml:space="preserve">P(N, ~C, L) = 0.7 * 0.6 * 0.5 = </w:t>
       </w:r>
       <w:r>
         <w:t>0.21</w:t>
@@ -144,13 +132,8 @@
       <w:pPr>
         <w:pStyle w:val="ListParagraph"/>
       </w:pPr>
-      <w:proofErr w:type="gramStart"/>
-      <w:r>
-        <w:t>P(</w:t>
-      </w:r>
-      <w:proofErr w:type="gramEnd"/>
-      <w:r>
-        <w:t>~N, ~C, L) = 0.3 * 0.6</w:t>
+      <w:r>
+        <w:t>P(~N, ~C, L) = 0.3 * 0.6</w:t>
       </w:r>
       <w:r>
         <w:t xml:space="preserve"> * 0.8 = </w:t>
@@ -192,15 +175,7 @@
     <w:p>
       <w:r>
         <w:tab/>
-        <w:t>P(B) = P(B|</w:t>
-      </w:r>
-      <w:proofErr w:type="gramStart"/>
-      <w:r>
-        <w:t>L)P</w:t>
-      </w:r>
-      <w:proofErr w:type="gramEnd"/>
-      <w:r>
-        <w:t>(L) + P(B|~L)P(~L)</w:t>
+        <w:t>P(B) = P(B|L)P(L) + P(B|~L)P(~L)</w:t>
       </w:r>
     </w:p>
     <w:p>
@@ -228,15 +203,7 @@
         <w:t xml:space="preserve">P(M) = </w:t>
       </w:r>
       <w:r>
-        <w:t>P(M|</w:t>
-      </w:r>
-      <w:proofErr w:type="gramStart"/>
-      <w:r>
-        <w:t>L)P</w:t>
-      </w:r>
-      <w:proofErr w:type="gramEnd"/>
-      <w:r>
-        <w:t>(L) + P(M|~L)P(~L)</w:t>
+        <w:t>P(M|L)P(L) + P(M|~L)P(~L)</w:t>
       </w:r>
     </w:p>
     <w:p>
@@ -267,15 +234,7 @@
         <w:t xml:space="preserve">P(S) = </w:t>
       </w:r>
       <w:r>
-        <w:t>P(S|</w:t>
-      </w:r>
-      <w:proofErr w:type="gramStart"/>
-      <w:r>
-        <w:t>M)P</w:t>
-      </w:r>
-      <w:proofErr w:type="gramEnd"/>
-      <w:r>
-        <w:t>(M) + P(S|~M)P(~M)</w:t>
+        <w:t>P(S|M)P(M) + P(S|~M)P(~M)</w:t>
       </w:r>
     </w:p>
     <w:p>
@@ -390,13 +349,8 @@
       <w:pPr>
         <w:pStyle w:val="ListParagraph"/>
       </w:pPr>
-      <w:proofErr w:type="gramStart"/>
-      <w:r>
-        <w:t>P(</w:t>
-      </w:r>
-      <w:proofErr w:type="gramEnd"/>
-      <w:r>
-        <w:t>B, M</w:t>
+      <w:r>
+        <w:t>P(B, M</w:t>
       </w:r>
       <w:r>
         <w:t>|C</w:t>
@@ -657,13 +611,8 @@
       <w:pPr>
         <w:pStyle w:val="ListParagraph"/>
       </w:pPr>
-      <w:proofErr w:type="gramStart"/>
-      <w:r>
-        <w:t>P(</w:t>
-      </w:r>
-      <w:proofErr w:type="gramEnd"/>
-      <w:r>
-        <w:t>C, N</w:t>
+      <w:r>
+        <w:t>P(C, N</w:t>
       </w:r>
       <w:r>
         <w:t>|B</w:t>
@@ -785,13 +734,8 @@
       <w:pPr>
         <w:pStyle w:val="ListParagraph"/>
       </w:pPr>
-      <w:proofErr w:type="gramStart"/>
-      <w:r>
-        <w:t>P(</w:t>
-      </w:r>
-      <w:proofErr w:type="gramEnd"/>
-      <w:r>
-        <w:t xml:space="preserve">M|B, ~N) = </w:t>
+      <w:r>
+        <w:t xml:space="preserve">P(M|B, ~N) = </w:t>
       </w:r>
       <w:r>
         <w:t>summation of black leaf nodes / summation of all leaf nodes</w:t>
@@ -1827,7 +1771,20 @@
     <w:p>
       <w:r>
         <w:tab/>
-        <w:t xml:space="preserve">Attribute A = </w:t>
+      </w:r>
+      <w:r>
+        <w:t>Entropy(</w:t>
+      </w:r>
+      <w:r>
+        <w:t>A</w:t>
+      </w:r>
+      <w:r>
+        <w:t>)</w:t>
+      </w:r>
+      <w:bookmarkStart w:id="0" w:name="_GoBack"/>
+      <w:bookmarkEnd w:id="0"/>
+      <w:r>
+        <w:t xml:space="preserve"> = </w:t>
       </w:r>
       <w:r>
         <w:t>0.55098</w:t>
@@ -2504,7 +2461,30 @@
           <w:rFonts w:eastAsiaTheme="minorEastAsia"/>
         </w:rPr>
         <w:tab/>
-        <w:t>Attribute B = 0.8621 + 0</w:t>
+      </w:r>
+      <w:r>
+        <w:rPr>
+          <w:rFonts w:eastAsiaTheme="minorEastAsia"/>
+        </w:rPr>
+        <w:t>Entropy(</w:t>
+      </w:r>
+      <w:r>
+        <w:rPr>
+          <w:rFonts w:eastAsiaTheme="minorEastAsia"/>
+        </w:rPr>
+        <w:t>B</w:t>
+      </w:r>
+      <w:r>
+        <w:rPr>
+          <w:rFonts w:eastAsiaTheme="minorEastAsia"/>
+        </w:rPr>
+        <w:t>)</w:t>
+      </w:r>
+      <w:r>
+        <w:rPr>
+          <w:rFonts w:eastAsiaTheme="minorEastAsia"/>
+        </w:rPr>
+        <w:t xml:space="preserve"> = 0.8621 + 0</w:t>
       </w:r>
     </w:p>
     <w:p>
@@ -3327,7 +3307,18 @@
     <w:p>
       <w:r>
         <w:tab/>
-        <w:t>Attribute A = 0.36095 + 0.36095</w:t>
+      </w:r>
+      <w:r>
+        <w:t>Entropy(</w:t>
+      </w:r>
+      <w:r>
+        <w:t>A</w:t>
+      </w:r>
+      <w:r>
+        <w:t>)</w:t>
+      </w:r>
+      <w:r>
+        <w:t xml:space="preserve"> = 0.36095 + 0.36095</w:t>
       </w:r>
     </w:p>
     <w:p>
@@ -3429,8 +3420,6 @@
         </w:rPr>
         <w:t>.</w:t>
       </w:r>
-      <w:bookmarkStart w:id="0" w:name="_GoBack"/>
-      <w:bookmarkEnd w:id="0"/>
     </w:p>
     <w:p>
       <w:pPr>
@@ -3944,27 +3933,7 @@
           <w:sz w:val="18"/>
           <w:szCs w:val="18"/>
         </w:rPr>
-        <w:t>set1_weight = set1_total / (</w:t>
-      </w:r>
-      <w:proofErr w:type="spellStart"/>
-      <w:r>
-        <w:rPr>
-          <w:rFonts w:ascii="Menlo" w:hAnsi="Menlo" w:cs="Menlo"/>
-          <w:color w:val="839496"/>
-          <w:sz w:val="18"/>
-          <w:szCs w:val="18"/>
-        </w:rPr>
-        <w:t>set1_total</w:t>
-      </w:r>
-      <w:proofErr w:type="spellEnd"/>
-      <w:r>
-        <w:rPr>
-          <w:rFonts w:ascii="Menlo" w:hAnsi="Menlo" w:cs="Menlo"/>
-          <w:color w:val="839496"/>
-          <w:sz w:val="18"/>
-          <w:szCs w:val="18"/>
-        </w:rPr>
-        <w:t xml:space="preserve"> + set2_total + set3_total)</w:t>
+        <w:t>set1_weight = set1_total / (set1_total + set2_total + set3_total)</w:t>
       </w:r>
       <w:r>
         <w:rPr>
@@ -4087,25 +4056,14 @@
         </w:rPr>
         <w:t xml:space="preserve">  </w:t>
       </w:r>
-      <w:proofErr w:type="spellStart"/>
-      <w:r>
-        <w:rPr>
-          <w:rFonts w:ascii="Menlo" w:hAnsi="Menlo" w:cs="Menlo"/>
-          <w:color w:val="839496"/>
-          <w:sz w:val="18"/>
-          <w:szCs w:val="18"/>
-        </w:rPr>
-        <w:t>pb</w:t>
-      </w:r>
-      <w:proofErr w:type="spellEnd"/>
-      <w:r>
-        <w:rPr>
-          <w:rFonts w:ascii="Menlo" w:hAnsi="Menlo" w:cs="Menlo"/>
-          <w:color w:val="839496"/>
-          <w:sz w:val="18"/>
-          <w:szCs w:val="18"/>
-        </w:rPr>
-        <w:t xml:space="preserve"> = set1_no / set1_total  </w:t>
+      <w:r>
+        <w:rPr>
+          <w:rFonts w:ascii="Menlo" w:hAnsi="Menlo" w:cs="Menlo"/>
+          <w:color w:val="839496"/>
+          <w:sz w:val="18"/>
+          <w:szCs w:val="18"/>
+        </w:rPr>
+        <w:t xml:space="preserve">pb = set1_no / set1_total  </w:t>
       </w:r>
       <w:r>
         <w:rPr>
@@ -4178,25 +4136,14 @@
         </w:rPr>
         <w:t xml:space="preserve">  </w:t>
       </w:r>
-      <w:proofErr w:type="spellStart"/>
-      <w:r>
-        <w:rPr>
-          <w:rFonts w:ascii="Menlo" w:hAnsi="Menlo" w:cs="Menlo"/>
-          <w:color w:val="839496"/>
-          <w:sz w:val="18"/>
-          <w:szCs w:val="18"/>
-        </w:rPr>
-        <w:t>pd</w:t>
-      </w:r>
-      <w:proofErr w:type="spellEnd"/>
-      <w:r>
-        <w:rPr>
-          <w:rFonts w:ascii="Menlo" w:hAnsi="Menlo" w:cs="Menlo"/>
-          <w:color w:val="839496"/>
-          <w:sz w:val="18"/>
-          <w:szCs w:val="18"/>
-        </w:rPr>
-        <w:t xml:space="preserve"> = set2_no / set2_total  </w:t>
+      <w:r>
+        <w:rPr>
+          <w:rFonts w:ascii="Menlo" w:hAnsi="Menlo" w:cs="Menlo"/>
+          <w:color w:val="839496"/>
+          <w:sz w:val="18"/>
+          <w:szCs w:val="18"/>
+        </w:rPr>
+        <w:t xml:space="preserve">pd = set2_no / set2_total  </w:t>
       </w:r>
       <w:r>
         <w:rPr>
@@ -4229,25 +4176,14 @@
         </w:rPr>
         <w:t xml:space="preserve">  </w:t>
       </w:r>
-      <w:proofErr w:type="spellStart"/>
-      <w:r>
-        <w:rPr>
-          <w:rFonts w:ascii="Menlo" w:hAnsi="Menlo" w:cs="Menlo"/>
-          <w:color w:val="839496"/>
-          <w:sz w:val="18"/>
-          <w:szCs w:val="18"/>
-        </w:rPr>
-        <w:t>pe</w:t>
-      </w:r>
-      <w:proofErr w:type="spellEnd"/>
-      <w:r>
-        <w:rPr>
-          <w:rFonts w:ascii="Menlo" w:hAnsi="Menlo" w:cs="Menlo"/>
-          <w:color w:val="839496"/>
-          <w:sz w:val="18"/>
-          <w:szCs w:val="18"/>
-        </w:rPr>
-        <w:t xml:space="preserve"> = set3_yes / set3_total  </w:t>
+      <w:r>
+        <w:rPr>
+          <w:rFonts w:ascii="Menlo" w:hAnsi="Menlo" w:cs="Menlo"/>
+          <w:color w:val="839496"/>
+          <w:sz w:val="18"/>
+          <w:szCs w:val="18"/>
+        </w:rPr>
+        <w:t xml:space="preserve">pe = set3_yes / set3_total  </w:t>
       </w:r>
       <w:r>
         <w:rPr>
@@ -4338,47 +4274,7 @@
           <w:sz w:val="18"/>
           <w:szCs w:val="18"/>
         </w:rPr>
-        <w:t>set1_entropy = set1_weight * ((-pa * log2(pa)) + (-</w:t>
-      </w:r>
-      <w:proofErr w:type="spellStart"/>
-      <w:r>
-        <w:rPr>
-          <w:rFonts w:ascii="Menlo" w:hAnsi="Menlo" w:cs="Menlo"/>
-          <w:color w:val="839496"/>
-          <w:sz w:val="18"/>
-          <w:szCs w:val="18"/>
-        </w:rPr>
-        <w:t>pb</w:t>
-      </w:r>
-      <w:proofErr w:type="spellEnd"/>
-      <w:r>
-        <w:rPr>
-          <w:rFonts w:ascii="Menlo" w:hAnsi="Menlo" w:cs="Menlo"/>
-          <w:color w:val="839496"/>
-          <w:sz w:val="18"/>
-          <w:szCs w:val="18"/>
-        </w:rPr>
-        <w:t xml:space="preserve"> * log2(</w:t>
-      </w:r>
-      <w:proofErr w:type="spellStart"/>
-      <w:r>
-        <w:rPr>
-          <w:rFonts w:ascii="Menlo" w:hAnsi="Menlo" w:cs="Menlo"/>
-          <w:color w:val="839496"/>
-          <w:sz w:val="18"/>
-          <w:szCs w:val="18"/>
-        </w:rPr>
-        <w:t>pb</w:t>
-      </w:r>
-      <w:proofErr w:type="spellEnd"/>
-      <w:r>
-        <w:rPr>
-          <w:rFonts w:ascii="Menlo" w:hAnsi="Menlo" w:cs="Menlo"/>
-          <w:color w:val="839496"/>
-          <w:sz w:val="18"/>
-          <w:szCs w:val="18"/>
-        </w:rPr>
-        <w:t>)))</w:t>
+        <w:t>set1_entropy = set1_weight * ((-pa * log2(pa)) + (-pb * log2(pb)))</w:t>
       </w:r>
       <w:r>
         <w:rPr>
@@ -4405,47 +4301,7 @@
           <w:sz w:val="18"/>
           <w:szCs w:val="18"/>
         </w:rPr>
-        <w:t>set2_entropy = set2_weight * ((-pc * log2(pc)) + (-</w:t>
-      </w:r>
-      <w:proofErr w:type="spellStart"/>
-      <w:r>
-        <w:rPr>
-          <w:rFonts w:ascii="Menlo" w:hAnsi="Menlo" w:cs="Menlo"/>
-          <w:color w:val="839496"/>
-          <w:sz w:val="18"/>
-          <w:szCs w:val="18"/>
-        </w:rPr>
-        <w:t>pd</w:t>
-      </w:r>
-      <w:proofErr w:type="spellEnd"/>
-      <w:r>
-        <w:rPr>
-          <w:rFonts w:ascii="Menlo" w:hAnsi="Menlo" w:cs="Menlo"/>
-          <w:color w:val="839496"/>
-          <w:sz w:val="18"/>
-          <w:szCs w:val="18"/>
-        </w:rPr>
-        <w:t xml:space="preserve"> * log2(</w:t>
-      </w:r>
-      <w:proofErr w:type="spellStart"/>
-      <w:r>
-        <w:rPr>
-          <w:rFonts w:ascii="Menlo" w:hAnsi="Menlo" w:cs="Menlo"/>
-          <w:color w:val="839496"/>
-          <w:sz w:val="18"/>
-          <w:szCs w:val="18"/>
-        </w:rPr>
-        <w:t>pd</w:t>
-      </w:r>
-      <w:proofErr w:type="spellEnd"/>
-      <w:r>
-        <w:rPr>
-          <w:rFonts w:ascii="Menlo" w:hAnsi="Menlo" w:cs="Menlo"/>
-          <w:color w:val="839496"/>
-          <w:sz w:val="18"/>
-          <w:szCs w:val="18"/>
-        </w:rPr>
-        <w:t>)))</w:t>
+        <w:t>set2_entropy = set2_weight * ((-pc * log2(pc)) + (-pd * log2(pd)))</w:t>
       </w:r>
       <w:r>
         <w:rPr>
@@ -4472,47 +4328,7 @@
           <w:sz w:val="18"/>
           <w:szCs w:val="18"/>
         </w:rPr>
-        <w:t>set3_entropy = set3_weight * ((-</w:t>
-      </w:r>
-      <w:proofErr w:type="spellStart"/>
-      <w:r>
-        <w:rPr>
-          <w:rFonts w:ascii="Menlo" w:hAnsi="Menlo" w:cs="Menlo"/>
-          <w:color w:val="839496"/>
-          <w:sz w:val="18"/>
-          <w:szCs w:val="18"/>
-        </w:rPr>
-        <w:t>pe</w:t>
-      </w:r>
-      <w:proofErr w:type="spellEnd"/>
-      <w:r>
-        <w:rPr>
-          <w:rFonts w:ascii="Menlo" w:hAnsi="Menlo" w:cs="Menlo"/>
-          <w:color w:val="839496"/>
-          <w:sz w:val="18"/>
-          <w:szCs w:val="18"/>
-        </w:rPr>
-        <w:t xml:space="preserve"> * log2(</w:t>
-      </w:r>
-      <w:proofErr w:type="spellStart"/>
-      <w:r>
-        <w:rPr>
-          <w:rFonts w:ascii="Menlo" w:hAnsi="Menlo" w:cs="Menlo"/>
-          <w:color w:val="839496"/>
-          <w:sz w:val="18"/>
-          <w:szCs w:val="18"/>
-        </w:rPr>
-        <w:t>pe</w:t>
-      </w:r>
-      <w:proofErr w:type="spellEnd"/>
-      <w:r>
-        <w:rPr>
-          <w:rFonts w:ascii="Menlo" w:hAnsi="Menlo" w:cs="Menlo"/>
-          <w:color w:val="839496"/>
-          <w:sz w:val="18"/>
-          <w:szCs w:val="18"/>
-        </w:rPr>
-        <w:t>)) + (-pf * log2(pf)))</w:t>
+        <w:t>set3_entropy = set3_weight * ((-pe * log2(pe)) + (-pf * log2(pf)))</w:t>
       </w:r>
       <w:r>
         <w:rPr>

</xml_diff>

<commit_message>
Just need to do some last minute changes to the code.
</commit_message>
<xml_diff>
--- a/3 - Bayes Nets/PS3.docx
+++ b/3 - Bayes Nets/PS3.docx
@@ -87,9 +87,11 @@
           <w:numId w:val="11"/>
         </w:numPr>
       </w:pPr>
+      <w:proofErr w:type="gramStart"/>
       <w:r>
         <w:t>P(</w:t>
       </w:r>
+      <w:proofErr w:type="gramEnd"/>
       <w:r>
         <w:t>N</w:t>
       </w:r>
@@ -110,8 +112,13 @@
       <w:pPr>
         <w:pStyle w:val="ListParagraph"/>
       </w:pPr>
-      <w:r>
-        <w:t xml:space="preserve">P(~N, C, L) = 0.3 * 0.4 * 0.6 = </w:t>
+      <w:proofErr w:type="gramStart"/>
+      <w:r>
+        <w:t>P(</w:t>
+      </w:r>
+      <w:proofErr w:type="gramEnd"/>
+      <w:r>
+        <w:t xml:space="preserve">~N, C, L) = 0.3 * 0.4 * 0.6 = </w:t>
       </w:r>
       <w:r>
         <w:t>0.072</w:t>
@@ -121,8 +128,13 @@
       <w:pPr>
         <w:pStyle w:val="ListParagraph"/>
       </w:pPr>
-      <w:r>
-        <w:t xml:space="preserve">P(N, ~C, L) = 0.7 * 0.6 * 0.5 = </w:t>
+      <w:proofErr w:type="gramStart"/>
+      <w:r>
+        <w:t>P(</w:t>
+      </w:r>
+      <w:proofErr w:type="gramEnd"/>
+      <w:r>
+        <w:t xml:space="preserve">N, ~C, L) = 0.7 * 0.6 * 0.5 = </w:t>
       </w:r>
       <w:r>
         <w:t>0.21</w:t>
@@ -132,8 +144,13 @@
       <w:pPr>
         <w:pStyle w:val="ListParagraph"/>
       </w:pPr>
-      <w:r>
-        <w:t>P(~N, ~C, L) = 0.3 * 0.6</w:t>
+      <w:proofErr w:type="gramStart"/>
+      <w:r>
+        <w:t>P(</w:t>
+      </w:r>
+      <w:proofErr w:type="gramEnd"/>
+      <w:r>
+        <w:t>~N, ~C, L) = 0.3 * 0.6</w:t>
       </w:r>
       <w:r>
         <w:t xml:space="preserve"> * 0.8 = </w:t>
@@ -175,7 +192,15 @@
     <w:p>
       <w:r>
         <w:tab/>
-        <w:t>P(B) = P(B|L)P(L) + P(B|~L)P(~L)</w:t>
+        <w:t>P(B) = P(B|</w:t>
+      </w:r>
+      <w:proofErr w:type="gramStart"/>
+      <w:r>
+        <w:t>L)P</w:t>
+      </w:r>
+      <w:proofErr w:type="gramEnd"/>
+      <w:r>
+        <w:t>(L) + P(B|~L)P(~L)</w:t>
       </w:r>
     </w:p>
     <w:p>
@@ -203,7 +228,15 @@
         <w:t xml:space="preserve">P(M) = </w:t>
       </w:r>
       <w:r>
-        <w:t>P(M|L)P(L) + P(M|~L)P(~L)</w:t>
+        <w:t>P(M|</w:t>
+      </w:r>
+      <w:proofErr w:type="gramStart"/>
+      <w:r>
+        <w:t>L)P</w:t>
+      </w:r>
+      <w:proofErr w:type="gramEnd"/>
+      <w:r>
+        <w:t>(L) + P(M|~L)P(~L)</w:t>
       </w:r>
     </w:p>
     <w:p>
@@ -234,7 +267,15 @@
         <w:t xml:space="preserve">P(S) = </w:t>
       </w:r>
       <w:r>
-        <w:t>P(S|M)P(M) + P(S|~M)P(~M)</w:t>
+        <w:t>P(S|</w:t>
+      </w:r>
+      <w:proofErr w:type="gramStart"/>
+      <w:r>
+        <w:t>M)P</w:t>
+      </w:r>
+      <w:proofErr w:type="gramEnd"/>
+      <w:r>
+        <w:t>(M) + P(S|~M)P(~M)</w:t>
       </w:r>
     </w:p>
     <w:p>
@@ -349,8 +390,13 @@
       <w:pPr>
         <w:pStyle w:val="ListParagraph"/>
       </w:pPr>
-      <w:r>
-        <w:t>P(B, M</w:t>
+      <w:proofErr w:type="gramStart"/>
+      <w:r>
+        <w:t>P(</w:t>
+      </w:r>
+      <w:proofErr w:type="gramEnd"/>
+      <w:r>
+        <w:t>B, M</w:t>
       </w:r>
       <w:r>
         <w:t>|C</w:t>
@@ -611,17 +657,19 @@
       <w:pPr>
         <w:pStyle w:val="ListParagraph"/>
       </w:pPr>
-      <w:r>
-        <w:t>P(C, N</w:t>
+      <w:proofErr w:type="gramStart"/>
+      <w:r>
+        <w:t>P(</w:t>
+      </w:r>
+      <w:proofErr w:type="gramEnd"/>
+      <w:r>
+        <w:t>C, N</w:t>
       </w:r>
       <w:r>
         <w:t>|B</w:t>
       </w:r>
       <w:r>
-        <w:t>) =</w:t>
-      </w:r>
-      <w:r>
-        <w:t xml:space="preserve"> summation of black leaf nodes / summation of all leaf nodes</w:t>
+        <w:t>) = summation of black leaf nodes / summation of all leaf nodes</w:t>
       </w:r>
     </w:p>
     <w:p>
@@ -642,13 +690,7 @@
         <w:ind w:left="1440"/>
       </w:pPr>
       <w:r>
-        <w:t xml:space="preserve">     </w:t>
-      </w:r>
-      <w:r>
-        <w:t>≈</w:t>
-      </w:r>
-      <w:r>
-        <w:t xml:space="preserve"> </w:t>
+        <w:t xml:space="preserve">     ≈ </w:t>
       </w:r>
       <w:r>
         <w:rPr>
@@ -734,8 +776,13 @@
       <w:pPr>
         <w:pStyle w:val="ListParagraph"/>
       </w:pPr>
-      <w:r>
-        <w:t xml:space="preserve">P(M|B, ~N) = </w:t>
+      <w:proofErr w:type="gramStart"/>
+      <w:r>
+        <w:t>P(</w:t>
+      </w:r>
+      <w:proofErr w:type="gramEnd"/>
+      <w:r>
+        <w:t xml:space="preserve">M|B, ~N) = </w:t>
       </w:r>
       <w:r>
         <w:t>summation of black leaf nodes / summation of all leaf nodes</w:t>
@@ -756,13 +803,7 @@
       </w:r>
       <w:r>
         <w:tab/>
-        <w:t xml:space="preserve">        </w:t>
-      </w:r>
-      <w:r>
-        <w:t>≈</w:t>
-      </w:r>
-      <w:r>
-        <w:t xml:space="preserve"> </w:t>
+        <w:t xml:space="preserve">        ≈ </w:t>
       </w:r>
       <w:r>
         <w:rPr>
@@ -788,6 +829,7 @@
           <w:sz w:val="32"/>
           <w:szCs w:val="32"/>
         </w:rPr>
+        <w:lastRenderedPageBreak/>
         <w:t>Problem 3.2</w:t>
       </w:r>
     </w:p>
@@ -1599,13 +1641,7 @@
           <w:rPr>
             <w:rFonts w:ascii="Cambria Math" w:hAnsi="Cambria Math"/>
           </w:rPr>
-          <m:t xml:space="preserve"> + </m:t>
-        </m:r>
-        <m:r>
-          <w:rPr>
-            <w:rFonts w:ascii="Cambria Math" w:hAnsi="Cambria Math"/>
-          </w:rPr>
-          <m:t>-</m:t>
+          <m:t xml:space="preserve"> + -</m:t>
         </m:r>
         <m:f>
           <m:fPr>
@@ -1771,26 +1807,10 @@
     <w:p>
       <w:r>
         <w:tab/>
-      </w:r>
-      <w:r>
-        <w:t>Entropy(</w:t>
-      </w:r>
-      <w:r>
-        <w:t>A</w:t>
-      </w:r>
-      <w:r>
-        <w:t>)</w:t>
-      </w:r>
-      <w:bookmarkStart w:id="0" w:name="_GoBack"/>
-      <w:bookmarkEnd w:id="0"/>
-      <w:r>
-        <w:t xml:space="preserve"> = </w:t>
-      </w:r>
-      <w:r>
-        <w:t>0.55098</w:t>
-      </w:r>
-      <w:r>
-        <w:t xml:space="preserve"> </w:t>
+        <w:t xml:space="preserve">Attribute A = </w:t>
+      </w:r>
+      <w:r>
+        <w:t xml:space="preserve">0.55098 </w:t>
       </w:r>
       <w:r>
         <w:t xml:space="preserve">+ </w:t>
@@ -2174,23 +2194,14 @@
         <w:tab/>
       </w:r>
       <w:r>
-        <w:t>Attribute B Set 2</w:t>
-      </w:r>
-      <w:r>
-        <w:t xml:space="preserve"> = </w:t>
+        <w:t xml:space="preserve">Attribute B Set 2 = </w:t>
       </w:r>
       <m:oMath>
         <m:r>
           <w:rPr>
             <w:rFonts w:ascii="Cambria Math" w:eastAsiaTheme="minorEastAsia" w:hAnsi="Cambria Math"/>
           </w:rPr>
-          <m:t>0.12</m:t>
-        </m:r>
-        <m:r>
-          <w:rPr>
-            <w:rFonts w:ascii="Cambria Math" w:eastAsiaTheme="minorEastAsia" w:hAnsi="Cambria Math"/>
-          </w:rPr>
-          <m:t>5</m:t>
+          <m:t>0.125</m:t>
         </m:r>
         <m:r>
           <w:rPr>
@@ -2461,30 +2472,7 @@
           <w:rFonts w:eastAsiaTheme="minorEastAsia"/>
         </w:rPr>
         <w:tab/>
-      </w:r>
-      <w:r>
-        <w:rPr>
-          <w:rFonts w:eastAsiaTheme="minorEastAsia"/>
-        </w:rPr>
-        <w:t>Entropy(</w:t>
-      </w:r>
-      <w:r>
-        <w:rPr>
-          <w:rFonts w:eastAsiaTheme="minorEastAsia"/>
-        </w:rPr>
-        <w:t>B</w:t>
-      </w:r>
-      <w:r>
-        <w:rPr>
-          <w:rFonts w:eastAsiaTheme="minorEastAsia"/>
-        </w:rPr>
-        <w:t>)</w:t>
-      </w:r>
-      <w:r>
-        <w:rPr>
-          <w:rFonts w:eastAsiaTheme="minorEastAsia"/>
-        </w:rPr>
-        <w:t xml:space="preserve"> = 0.8621 + 0</w:t>
+        <w:t>Attribute B = 0.8621 + 0</w:t>
       </w:r>
     </w:p>
     <w:p>
@@ -3121,6 +3109,7 @@
         </w:rPr>
       </w:pPr>
       <w:r>
+        <w:lastRenderedPageBreak/>
         <w:t xml:space="preserve">Attribute A Set 2 = </w:t>
       </w:r>
       <m:oMath>
@@ -3307,18 +3296,7 @@
     <w:p>
       <w:r>
         <w:tab/>
-      </w:r>
-      <w:r>
-        <w:t>Entropy(</w:t>
-      </w:r>
-      <w:r>
-        <w:t>A</w:t>
-      </w:r>
-      <w:r>
-        <w:t>)</w:t>
-      </w:r>
-      <w:r>
-        <w:t xml:space="preserve"> = 0.36095 + 0.36095</w:t>
+        <w:t>Attribute A = 0.36095 + 0.36095</w:t>
       </w:r>
     </w:p>
     <w:p>
@@ -3370,49 +3348,25 @@
         <w:rPr>
           <w:b/>
         </w:rPr>
-        <w:t>(</w:t>
+        <w:t xml:space="preserve">(0.7219) </w:t>
       </w:r>
       <w:r>
         <w:rPr>
           <w:b/>
         </w:rPr>
-        <w:t>0.7219</w:t>
+        <w:t>is 27 with</w:t>
       </w:r>
       <w:r>
         <w:rPr>
           <w:b/>
         </w:rPr>
-        <w:t xml:space="preserve">) </w:t>
+        <w:t xml:space="preserve"> an</w:t>
       </w:r>
       <w:r>
         <w:rPr>
           <w:b/>
         </w:rPr>
-        <w:t>is 27 with</w:t>
-      </w:r>
-      <w:r>
-        <w:rPr>
-          <w:b/>
-        </w:rPr>
-        <w:t xml:space="preserve"> an</w:t>
-      </w:r>
-      <w:r>
-        <w:rPr>
-          <w:b/>
-        </w:rPr>
-        <w:t xml:space="preserve"> entropy value of </w:t>
-      </w:r>
-      <w:r>
-        <w:rPr>
-          <w:b/>
-        </w:rPr>
-        <w:t>≈</w:t>
-      </w:r>
-      <w:r>
-        <w:rPr>
-          <w:b/>
-        </w:rPr>
-        <w:t>0.7197</w:t>
+        <w:t xml:space="preserve"> entropy value of ≈0.7197</w:t>
       </w:r>
       <w:r>
         <w:rPr>
@@ -3474,7 +3428,16 @@
           <w:sz w:val="18"/>
           <w:szCs w:val="18"/>
         </w:rPr>
-        <w:t xml:space="preserve">  </w:t>
+        <w:t xml:space="preserve">  from </w:t>
+      </w:r>
+      <w:r>
+        <w:rPr>
+          <w:rFonts w:ascii="Menlo" w:hAnsi="Menlo" w:cs="Menlo"/>
+          <w:color w:val="839496"/>
+          <w:sz w:val="18"/>
+          <w:szCs w:val="18"/>
+        </w:rPr>
+        <w:t xml:space="preserve">math </w:t>
       </w:r>
       <w:r>
         <w:rPr>
@@ -3483,7 +3446,7 @@
           <w:sz w:val="18"/>
           <w:szCs w:val="18"/>
         </w:rPr>
-        <w:t xml:space="preserve">from </w:t>
+        <w:t xml:space="preserve">import </w:t>
       </w:r>
       <w:r>
         <w:rPr>
@@ -3492,16 +3455,7 @@
           <w:sz w:val="18"/>
           <w:szCs w:val="18"/>
         </w:rPr>
-        <w:t xml:space="preserve">math </w:t>
-      </w:r>
-      <w:r>
-        <w:rPr>
-          <w:rFonts w:ascii="Menlo" w:hAnsi="Menlo" w:cs="Menlo"/>
-          <w:color w:val="859900"/>
-          <w:sz w:val="18"/>
-          <w:szCs w:val="18"/>
-        </w:rPr>
-        <w:t xml:space="preserve">import </w:t>
+        <w:t>log2</w:t>
       </w:r>
       <w:r>
         <w:rPr>
@@ -3510,7 +3464,7 @@
           <w:sz w:val="18"/>
           <w:szCs w:val="18"/>
         </w:rPr>
-        <w:t>log2</w:t>
+        <w:br/>
       </w:r>
       <w:r>
         <w:rPr>
@@ -3520,6 +3474,34 @@
           <w:szCs w:val="18"/>
         </w:rPr>
         <w:br/>
+        <w:t xml:space="preserve">  x = </w:t>
+      </w:r>
+      <w:r>
+        <w:rPr>
+          <w:rFonts w:ascii="Menlo" w:hAnsi="Menlo" w:cs="Menlo"/>
+          <w:color w:val="2AA198"/>
+          <w:sz w:val="18"/>
+          <w:szCs w:val="18"/>
+        </w:rPr>
+        <w:t>27</w:t>
+      </w:r>
+      <w:r>
+        <w:rPr>
+          <w:rFonts w:ascii="Menlo" w:hAnsi="Menlo" w:cs="Menlo"/>
+          <w:color w:val="2AA198"/>
+          <w:sz w:val="18"/>
+          <w:szCs w:val="18"/>
+        </w:rPr>
+        <w:br/>
+      </w:r>
+      <w:r>
+        <w:rPr>
+          <w:rFonts w:ascii="Menlo" w:hAnsi="Menlo" w:cs="Menlo"/>
+          <w:color w:val="2AA198"/>
+          <w:sz w:val="18"/>
+          <w:szCs w:val="18"/>
+        </w:rPr>
+        <w:br/>
       </w:r>
       <w:r>
         <w:rPr>
@@ -3528,7 +3510,44 @@
           <w:sz w:val="18"/>
           <w:szCs w:val="18"/>
         </w:rPr>
+        <w:t xml:space="preserve">  set1_yes = x</w:t>
+      </w:r>
+      <w:r>
+        <w:rPr>
+          <w:rFonts w:ascii="Menlo" w:hAnsi="Menlo" w:cs="Menlo"/>
+          <w:color w:val="839496"/>
+          <w:sz w:val="18"/>
+          <w:szCs w:val="18"/>
+        </w:rPr>
         <w:br/>
+        <w:t xml:space="preserve">  set1_no = </w:t>
+      </w:r>
+      <w:r>
+        <w:rPr>
+          <w:rFonts w:ascii="Menlo" w:hAnsi="Menlo" w:cs="Menlo"/>
+          <w:color w:val="2AA198"/>
+          <w:sz w:val="18"/>
+          <w:szCs w:val="18"/>
+        </w:rPr>
+        <w:t>50</w:t>
+      </w:r>
+      <w:r>
+        <w:rPr>
+          <w:rFonts w:ascii="Menlo" w:hAnsi="Menlo" w:cs="Menlo"/>
+          <w:color w:val="2AA198"/>
+          <w:sz w:val="18"/>
+          <w:szCs w:val="18"/>
+        </w:rPr>
+        <w:br/>
+      </w:r>
+      <w:r>
+        <w:rPr>
+          <w:rFonts w:ascii="Menlo" w:hAnsi="Menlo" w:cs="Menlo"/>
+          <w:color w:val="2AA198"/>
+          <w:sz w:val="18"/>
+          <w:szCs w:val="18"/>
+        </w:rPr>
+        <w:br/>
       </w:r>
       <w:r>
         <w:rPr>
@@ -3537,7 +3556,7 @@
           <w:sz w:val="18"/>
           <w:szCs w:val="18"/>
         </w:rPr>
-        <w:t xml:space="preserve">  </w:t>
+        <w:t xml:space="preserve">  set2_yes = x</w:t>
       </w:r>
       <w:r>
         <w:rPr>
@@ -3546,7 +3565,8 @@
           <w:sz w:val="18"/>
           <w:szCs w:val="18"/>
         </w:rPr>
-        <w:t xml:space="preserve">x = </w:t>
+        <w:br/>
+        <w:t xml:space="preserve">  set2_no = </w:t>
       </w:r>
       <w:r>
         <w:rPr>
@@ -3555,7 +3575,7 @@
           <w:sz w:val="18"/>
           <w:szCs w:val="18"/>
         </w:rPr>
-        <w:t>27</w:t>
+        <w:t>50</w:t>
       </w:r>
       <w:r>
         <w:rPr>
@@ -3582,7 +3602,16 @@
           <w:sz w:val="18"/>
           <w:szCs w:val="18"/>
         </w:rPr>
-        <w:t xml:space="preserve">  </w:t>
+        <w:t xml:space="preserve">  set3_yes = (</w:t>
+      </w:r>
+      <w:r>
+        <w:rPr>
+          <w:rFonts w:ascii="Menlo" w:hAnsi="Menlo" w:cs="Menlo"/>
+          <w:color w:val="2AA198"/>
+          <w:sz w:val="18"/>
+          <w:szCs w:val="18"/>
+        </w:rPr>
+        <w:t xml:space="preserve">100 </w:t>
       </w:r>
       <w:r>
         <w:rPr>
@@ -3591,7 +3620,16 @@
           <w:sz w:val="18"/>
           <w:szCs w:val="18"/>
         </w:rPr>
-        <w:t>set1_yes = x</w:t>
+        <w:t xml:space="preserve">- </w:t>
+      </w:r>
+      <w:r>
+        <w:rPr>
+          <w:rFonts w:ascii="Menlo" w:hAnsi="Menlo" w:cs="Menlo"/>
+          <w:color w:val="2AA198"/>
+          <w:sz w:val="18"/>
+          <w:szCs w:val="18"/>
+        </w:rPr>
+        <w:t xml:space="preserve">2 </w:t>
       </w:r>
       <w:r>
         <w:rPr>
@@ -3600,7 +3638,44 @@
           <w:sz w:val="18"/>
           <w:szCs w:val="18"/>
         </w:rPr>
+        <w:t>* x)</w:t>
+      </w:r>
+      <w:r>
+        <w:rPr>
+          <w:rFonts w:ascii="Menlo" w:hAnsi="Menlo" w:cs="Menlo"/>
+          <w:color w:val="839496"/>
+          <w:sz w:val="18"/>
+          <w:szCs w:val="18"/>
+        </w:rPr>
         <w:br/>
+        <w:t xml:space="preserve">  set3_no = </w:t>
+      </w:r>
+      <w:r>
+        <w:rPr>
+          <w:rFonts w:ascii="Menlo" w:hAnsi="Menlo" w:cs="Menlo"/>
+          <w:color w:val="2AA198"/>
+          <w:sz w:val="18"/>
+          <w:szCs w:val="18"/>
+        </w:rPr>
+        <w:t>0</w:t>
+      </w:r>
+      <w:r>
+        <w:rPr>
+          <w:rFonts w:ascii="Menlo" w:hAnsi="Menlo" w:cs="Menlo"/>
+          <w:color w:val="2AA198"/>
+          <w:sz w:val="18"/>
+          <w:szCs w:val="18"/>
+        </w:rPr>
+        <w:br/>
+      </w:r>
+      <w:r>
+        <w:rPr>
+          <w:rFonts w:ascii="Menlo" w:hAnsi="Menlo" w:cs="Menlo"/>
+          <w:color w:val="2AA198"/>
+          <w:sz w:val="18"/>
+          <w:szCs w:val="18"/>
+        </w:rPr>
+        <w:br/>
       </w:r>
       <w:r>
         <w:rPr>
@@ -3609,7 +3684,7 @@
           <w:sz w:val="18"/>
           <w:szCs w:val="18"/>
         </w:rPr>
-        <w:t xml:space="preserve">  </w:t>
+        <w:t xml:space="preserve">  set1_total = set1_yes + set1_no</w:t>
       </w:r>
       <w:r>
         <w:rPr>
@@ -3618,34 +3693,18 @@
           <w:sz w:val="18"/>
           <w:szCs w:val="18"/>
         </w:rPr>
-        <w:t xml:space="preserve">set1_no = </w:t>
-      </w:r>
-      <w:r>
-        <w:rPr>
-          <w:rFonts w:ascii="Menlo" w:hAnsi="Menlo" w:cs="Menlo"/>
-          <w:color w:val="2AA198"/>
-          <w:sz w:val="18"/>
-          <w:szCs w:val="18"/>
-        </w:rPr>
-        <w:t>50</w:t>
-      </w:r>
-      <w:r>
-        <w:rPr>
-          <w:rFonts w:ascii="Menlo" w:hAnsi="Menlo" w:cs="Menlo"/>
-          <w:color w:val="2AA198"/>
-          <w:sz w:val="18"/>
-          <w:szCs w:val="18"/>
-        </w:rPr>
         <w:br/>
-      </w:r>
-      <w:r>
-        <w:rPr>
-          <w:rFonts w:ascii="Menlo" w:hAnsi="Menlo" w:cs="Menlo"/>
-          <w:color w:val="2AA198"/>
+        <w:t xml:space="preserve">  set2_total = set2_yes + set2_no</w:t>
+      </w:r>
+      <w:r>
+        <w:rPr>
+          <w:rFonts w:ascii="Menlo" w:hAnsi="Menlo" w:cs="Menlo"/>
+          <w:color w:val="839496"/>
           <w:sz w:val="18"/>
           <w:szCs w:val="18"/>
         </w:rPr>
         <w:br/>
+        <w:t xml:space="preserve">  set3_total = set3_yes + set3_no</w:t>
       </w:r>
       <w:r>
         <w:rPr>
@@ -3654,7 +3713,7 @@
           <w:sz w:val="18"/>
           <w:szCs w:val="18"/>
         </w:rPr>
-        <w:t xml:space="preserve">  </w:t>
+        <w:br/>
       </w:r>
       <w:r>
         <w:rPr>
@@ -3663,8 +3722,10 @@
           <w:sz w:val="18"/>
           <w:szCs w:val="18"/>
         </w:rPr>
-        <w:t>set2_yes = x</w:t>
-      </w:r>
+        <w:br/>
+        <w:t xml:space="preserve">  set1_weight = set1_total / (</w:t>
+      </w:r>
+      <w:proofErr w:type="spellStart"/>
       <w:r>
         <w:rPr>
           <w:rFonts w:ascii="Menlo" w:hAnsi="Menlo" w:cs="Menlo"/>
@@ -3672,7 +3733,27 @@
           <w:sz w:val="18"/>
           <w:szCs w:val="18"/>
         </w:rPr>
+        <w:t>set1_total</w:t>
+      </w:r>
+      <w:proofErr w:type="spellEnd"/>
+      <w:r>
+        <w:rPr>
+          <w:rFonts w:ascii="Menlo" w:hAnsi="Menlo" w:cs="Menlo"/>
+          <w:color w:val="839496"/>
+          <w:sz w:val="18"/>
+          <w:szCs w:val="18"/>
+        </w:rPr>
+        <w:t xml:space="preserve"> + set2_total + set3_total)</w:t>
+      </w:r>
+      <w:r>
+        <w:rPr>
+          <w:rFonts w:ascii="Menlo" w:hAnsi="Menlo" w:cs="Menlo"/>
+          <w:color w:val="839496"/>
+          <w:sz w:val="18"/>
+          <w:szCs w:val="18"/>
+        </w:rPr>
         <w:br/>
+        <w:t xml:space="preserve">  set2_weight = set2_total / (set1_total + set2_total + set3_total)</w:t>
       </w:r>
       <w:r>
         <w:rPr>
@@ -3681,7 +3762,8 @@
           <w:sz w:val="18"/>
           <w:szCs w:val="18"/>
         </w:rPr>
-        <w:t xml:space="preserve">  </w:t>
+        <w:br/>
+        <w:t xml:space="preserve">  set3_weight = set3_total / (set1_total + set2_total + set3_total)</w:t>
       </w:r>
       <w:r>
         <w:rPr>
@@ -3690,340 +3772,17 @@
           <w:sz w:val="18"/>
           <w:szCs w:val="18"/>
         </w:rPr>
-        <w:t xml:space="preserve">set2_no = </w:t>
-      </w:r>
-      <w:r>
-        <w:rPr>
-          <w:rFonts w:ascii="Menlo" w:hAnsi="Menlo" w:cs="Menlo"/>
-          <w:color w:val="2AA198"/>
-          <w:sz w:val="18"/>
-          <w:szCs w:val="18"/>
-        </w:rPr>
-        <w:t>50</w:t>
-      </w:r>
-      <w:r>
-        <w:rPr>
-          <w:rFonts w:ascii="Menlo" w:hAnsi="Menlo" w:cs="Menlo"/>
-          <w:color w:val="2AA198"/>
-          <w:sz w:val="18"/>
-          <w:szCs w:val="18"/>
-        </w:rPr>
         <w:br/>
       </w:r>
       <w:r>
         <w:rPr>
           <w:rFonts w:ascii="Menlo" w:hAnsi="Menlo" w:cs="Menlo"/>
-          <w:color w:val="2AA198"/>
+          <w:color w:val="839496"/>
           <w:sz w:val="18"/>
           <w:szCs w:val="18"/>
         </w:rPr>
         <w:br/>
-      </w:r>
-      <w:r>
-        <w:rPr>
-          <w:rFonts w:ascii="Menlo" w:hAnsi="Menlo" w:cs="Menlo"/>
-          <w:color w:val="839496"/>
-          <w:sz w:val="18"/>
-          <w:szCs w:val="18"/>
-        </w:rPr>
-        <w:t xml:space="preserve">  </w:t>
-      </w:r>
-      <w:r>
-        <w:rPr>
-          <w:rFonts w:ascii="Menlo" w:hAnsi="Menlo" w:cs="Menlo"/>
-          <w:color w:val="839496"/>
-          <w:sz w:val="18"/>
-          <w:szCs w:val="18"/>
-        </w:rPr>
-        <w:t>set3_yes = (</w:t>
-      </w:r>
-      <w:r>
-        <w:rPr>
-          <w:rFonts w:ascii="Menlo" w:hAnsi="Menlo" w:cs="Menlo"/>
-          <w:color w:val="2AA198"/>
-          <w:sz w:val="18"/>
-          <w:szCs w:val="18"/>
-        </w:rPr>
-        <w:t xml:space="preserve">100 </w:t>
-      </w:r>
-      <w:r>
-        <w:rPr>
-          <w:rFonts w:ascii="Menlo" w:hAnsi="Menlo" w:cs="Menlo"/>
-          <w:color w:val="839496"/>
-          <w:sz w:val="18"/>
-          <w:szCs w:val="18"/>
-        </w:rPr>
-        <w:t xml:space="preserve">- </w:t>
-      </w:r>
-      <w:r>
-        <w:rPr>
-          <w:rFonts w:ascii="Menlo" w:hAnsi="Menlo" w:cs="Menlo"/>
-          <w:color w:val="2AA198"/>
-          <w:sz w:val="18"/>
-          <w:szCs w:val="18"/>
-        </w:rPr>
-        <w:t xml:space="preserve">2 </w:t>
-      </w:r>
-      <w:r>
-        <w:rPr>
-          <w:rFonts w:ascii="Menlo" w:hAnsi="Menlo" w:cs="Menlo"/>
-          <w:color w:val="839496"/>
-          <w:sz w:val="18"/>
-          <w:szCs w:val="18"/>
-        </w:rPr>
-        <w:t>* x)</w:t>
-      </w:r>
-      <w:r>
-        <w:rPr>
-          <w:rFonts w:ascii="Menlo" w:hAnsi="Menlo" w:cs="Menlo"/>
-          <w:color w:val="839496"/>
-          <w:sz w:val="18"/>
-          <w:szCs w:val="18"/>
-        </w:rPr>
-        <w:br/>
-      </w:r>
-      <w:r>
-        <w:rPr>
-          <w:rFonts w:ascii="Menlo" w:hAnsi="Menlo" w:cs="Menlo"/>
-          <w:color w:val="839496"/>
-          <w:sz w:val="18"/>
-          <w:szCs w:val="18"/>
-        </w:rPr>
-        <w:t xml:space="preserve">  </w:t>
-      </w:r>
-      <w:r>
-        <w:rPr>
-          <w:rFonts w:ascii="Menlo" w:hAnsi="Menlo" w:cs="Menlo"/>
-          <w:color w:val="839496"/>
-          <w:sz w:val="18"/>
-          <w:szCs w:val="18"/>
-        </w:rPr>
-        <w:t xml:space="preserve">set3_no = </w:t>
-      </w:r>
-      <w:r>
-        <w:rPr>
-          <w:rFonts w:ascii="Menlo" w:hAnsi="Menlo" w:cs="Menlo"/>
-          <w:color w:val="2AA198"/>
-          <w:sz w:val="18"/>
-          <w:szCs w:val="18"/>
-        </w:rPr>
-        <w:t>0</w:t>
-      </w:r>
-      <w:r>
-        <w:rPr>
-          <w:rFonts w:ascii="Menlo" w:hAnsi="Menlo" w:cs="Menlo"/>
-          <w:color w:val="2AA198"/>
-          <w:sz w:val="18"/>
-          <w:szCs w:val="18"/>
-        </w:rPr>
-        <w:br/>
-      </w:r>
-      <w:r>
-        <w:rPr>
-          <w:rFonts w:ascii="Menlo" w:hAnsi="Menlo" w:cs="Menlo"/>
-          <w:color w:val="2AA198"/>
-          <w:sz w:val="18"/>
-          <w:szCs w:val="18"/>
-        </w:rPr>
-        <w:br/>
-      </w:r>
-      <w:r>
-        <w:rPr>
-          <w:rFonts w:ascii="Menlo" w:hAnsi="Menlo" w:cs="Menlo"/>
-          <w:color w:val="839496"/>
-          <w:sz w:val="18"/>
-          <w:szCs w:val="18"/>
-        </w:rPr>
-        <w:t xml:space="preserve">  </w:t>
-      </w:r>
-      <w:r>
-        <w:rPr>
-          <w:rFonts w:ascii="Menlo" w:hAnsi="Menlo" w:cs="Menlo"/>
-          <w:color w:val="839496"/>
-          <w:sz w:val="18"/>
-          <w:szCs w:val="18"/>
-        </w:rPr>
-        <w:t>set1_total = set1_yes + set1_no</w:t>
-      </w:r>
-      <w:r>
-        <w:rPr>
-          <w:rFonts w:ascii="Menlo" w:hAnsi="Menlo" w:cs="Menlo"/>
-          <w:color w:val="839496"/>
-          <w:sz w:val="18"/>
-          <w:szCs w:val="18"/>
-        </w:rPr>
-        <w:br/>
-      </w:r>
-      <w:r>
-        <w:rPr>
-          <w:rFonts w:ascii="Menlo" w:hAnsi="Menlo" w:cs="Menlo"/>
-          <w:color w:val="839496"/>
-          <w:sz w:val="18"/>
-          <w:szCs w:val="18"/>
-        </w:rPr>
-        <w:t xml:space="preserve">  </w:t>
-      </w:r>
-      <w:r>
-        <w:rPr>
-          <w:rFonts w:ascii="Menlo" w:hAnsi="Menlo" w:cs="Menlo"/>
-          <w:color w:val="839496"/>
-          <w:sz w:val="18"/>
-          <w:szCs w:val="18"/>
-        </w:rPr>
-        <w:t>set2_total = set2_yes + set2_no</w:t>
-      </w:r>
-      <w:r>
-        <w:rPr>
-          <w:rFonts w:ascii="Menlo" w:hAnsi="Menlo" w:cs="Menlo"/>
-          <w:color w:val="839496"/>
-          <w:sz w:val="18"/>
-          <w:szCs w:val="18"/>
-        </w:rPr>
-        <w:br/>
-      </w:r>
-      <w:r>
-        <w:rPr>
-          <w:rFonts w:ascii="Menlo" w:hAnsi="Menlo" w:cs="Menlo"/>
-          <w:color w:val="839496"/>
-          <w:sz w:val="18"/>
-          <w:szCs w:val="18"/>
-        </w:rPr>
-        <w:t xml:space="preserve">  </w:t>
-      </w:r>
-      <w:r>
-        <w:rPr>
-          <w:rFonts w:ascii="Menlo" w:hAnsi="Menlo" w:cs="Menlo"/>
-          <w:color w:val="839496"/>
-          <w:sz w:val="18"/>
-          <w:szCs w:val="18"/>
-        </w:rPr>
-        <w:t>set3_total = set3_yes + set3_no</w:t>
-      </w:r>
-      <w:r>
-        <w:rPr>
-          <w:rFonts w:ascii="Menlo" w:hAnsi="Menlo" w:cs="Menlo"/>
-          <w:color w:val="839496"/>
-          <w:sz w:val="18"/>
-          <w:szCs w:val="18"/>
-        </w:rPr>
-        <w:br/>
-      </w:r>
-      <w:r>
-        <w:rPr>
-          <w:rFonts w:ascii="Menlo" w:hAnsi="Menlo" w:cs="Menlo"/>
-          <w:color w:val="839496"/>
-          <w:sz w:val="18"/>
-          <w:szCs w:val="18"/>
-        </w:rPr>
-        <w:br/>
-      </w:r>
-      <w:r>
-        <w:rPr>
-          <w:rFonts w:ascii="Menlo" w:hAnsi="Menlo" w:cs="Menlo"/>
-          <w:color w:val="839496"/>
-          <w:sz w:val="18"/>
-          <w:szCs w:val="18"/>
-        </w:rPr>
-        <w:t xml:space="preserve">  </w:t>
-      </w:r>
-      <w:r>
-        <w:rPr>
-          <w:rFonts w:ascii="Menlo" w:hAnsi="Menlo" w:cs="Menlo"/>
-          <w:color w:val="839496"/>
-          <w:sz w:val="18"/>
-          <w:szCs w:val="18"/>
-        </w:rPr>
-        <w:t>set1_weight = set1_total / (set1_total + set2_total + set3_total)</w:t>
-      </w:r>
-      <w:r>
-        <w:rPr>
-          <w:rFonts w:ascii="Menlo" w:hAnsi="Menlo" w:cs="Menlo"/>
-          <w:color w:val="839496"/>
-          <w:sz w:val="18"/>
-          <w:szCs w:val="18"/>
-        </w:rPr>
-        <w:br/>
-      </w:r>
-      <w:r>
-        <w:rPr>
-          <w:rFonts w:ascii="Menlo" w:hAnsi="Menlo" w:cs="Menlo"/>
-          <w:color w:val="839496"/>
-          <w:sz w:val="18"/>
-          <w:szCs w:val="18"/>
-        </w:rPr>
-        <w:t xml:space="preserve">  </w:t>
-      </w:r>
-      <w:r>
-        <w:rPr>
-          <w:rFonts w:ascii="Menlo" w:hAnsi="Menlo" w:cs="Menlo"/>
-          <w:color w:val="839496"/>
-          <w:sz w:val="18"/>
-          <w:szCs w:val="18"/>
-        </w:rPr>
-        <w:t>set2_weight = set2_total / (set1_total + set2_total + set3_total)</w:t>
-      </w:r>
-      <w:r>
-        <w:rPr>
-          <w:rFonts w:ascii="Menlo" w:hAnsi="Menlo" w:cs="Menlo"/>
-          <w:color w:val="839496"/>
-          <w:sz w:val="18"/>
-          <w:szCs w:val="18"/>
-        </w:rPr>
-        <w:br/>
-      </w:r>
-      <w:r>
-        <w:rPr>
-          <w:rFonts w:ascii="Menlo" w:hAnsi="Menlo" w:cs="Menlo"/>
-          <w:color w:val="839496"/>
-          <w:sz w:val="18"/>
-          <w:szCs w:val="18"/>
-        </w:rPr>
-        <w:t xml:space="preserve">  </w:t>
-      </w:r>
-      <w:r>
-        <w:rPr>
-          <w:rFonts w:ascii="Menlo" w:hAnsi="Menlo" w:cs="Menlo"/>
-          <w:color w:val="839496"/>
-          <w:sz w:val="18"/>
-          <w:szCs w:val="18"/>
-        </w:rPr>
-        <w:t>set3_weight = set3_total / (set1_total + set2_total + set3_total)</w:t>
-      </w:r>
-      <w:r>
-        <w:rPr>
-          <w:rFonts w:ascii="Menlo" w:hAnsi="Menlo" w:cs="Menlo"/>
-          <w:color w:val="839496"/>
-          <w:sz w:val="18"/>
-          <w:szCs w:val="18"/>
-        </w:rPr>
-        <w:br/>
-      </w:r>
-      <w:r>
-        <w:rPr>
-          <w:rFonts w:ascii="Menlo" w:hAnsi="Menlo" w:cs="Menlo"/>
-          <w:color w:val="839496"/>
-          <w:sz w:val="18"/>
-          <w:szCs w:val="18"/>
-        </w:rPr>
-        <w:br/>
-      </w:r>
-      <w:r>
-        <w:rPr>
-          <w:rFonts w:ascii="Menlo" w:hAnsi="Menlo" w:cs="Menlo"/>
-          <w:color w:val="839496"/>
-          <w:sz w:val="18"/>
-          <w:szCs w:val="18"/>
-        </w:rPr>
-        <w:t xml:space="preserve">  </w:t>
-      </w:r>
-      <w:r>
-        <w:rPr>
-          <w:rFonts w:ascii="Menlo" w:hAnsi="Menlo" w:cs="Menlo"/>
-          <w:color w:val="839496"/>
-          <w:sz w:val="18"/>
-          <w:szCs w:val="18"/>
-        </w:rPr>
-        <w:t xml:space="preserve">pa = set1_yes / set1_total  </w:t>
+        <w:t xml:space="preserve">  pa = set1_yes / set1_total  </w:t>
       </w:r>
       <w:r>
         <w:rPr>
@@ -4056,6 +3815,7 @@
         </w:rPr>
         <w:t xml:space="preserve">  </w:t>
       </w:r>
+      <w:proofErr w:type="spellStart"/>
       <w:r>
         <w:rPr>
           <w:rFonts w:ascii="Menlo" w:hAnsi="Menlo" w:cs="Menlo"/>
@@ -4063,7 +3823,17 @@
           <w:sz w:val="18"/>
           <w:szCs w:val="18"/>
         </w:rPr>
-        <w:t xml:space="preserve">pb = set1_no / set1_total  </w:t>
+        <w:t>pb</w:t>
+      </w:r>
+      <w:proofErr w:type="spellEnd"/>
+      <w:r>
+        <w:rPr>
+          <w:rFonts w:ascii="Menlo" w:hAnsi="Menlo" w:cs="Menlo"/>
+          <w:color w:val="839496"/>
+          <w:sz w:val="18"/>
+          <w:szCs w:val="18"/>
+        </w:rPr>
+        <w:t xml:space="preserve"> = set1_no / set1_total  </w:t>
       </w:r>
       <w:r>
         <w:rPr>
@@ -4094,16 +3864,7 @@
           <w:sz w:val="18"/>
           <w:szCs w:val="18"/>
         </w:rPr>
-        <w:t xml:space="preserve">  </w:t>
-      </w:r>
-      <w:r>
-        <w:rPr>
-          <w:rFonts w:ascii="Menlo" w:hAnsi="Menlo" w:cs="Menlo"/>
-          <w:color w:val="839496"/>
-          <w:sz w:val="18"/>
-          <w:szCs w:val="18"/>
-        </w:rPr>
-        <w:t xml:space="preserve">pc = set2_yes / set2_total  </w:t>
+        <w:t xml:space="preserve">  pc = set2_yes / set2_total  </w:t>
       </w:r>
       <w:r>
         <w:rPr>
@@ -4136,6 +3897,7 @@
         </w:rPr>
         <w:t xml:space="preserve">  </w:t>
       </w:r>
+      <w:proofErr w:type="spellStart"/>
       <w:r>
         <w:rPr>
           <w:rFonts w:ascii="Menlo" w:hAnsi="Menlo" w:cs="Menlo"/>
@@ -4143,7 +3905,17 @@
           <w:sz w:val="18"/>
           <w:szCs w:val="18"/>
         </w:rPr>
-        <w:t xml:space="preserve">pd = set2_no / set2_total  </w:t>
+        <w:t>pd</w:t>
+      </w:r>
+      <w:proofErr w:type="spellEnd"/>
+      <w:r>
+        <w:rPr>
+          <w:rFonts w:ascii="Menlo" w:hAnsi="Menlo" w:cs="Menlo"/>
+          <w:color w:val="839496"/>
+          <w:sz w:val="18"/>
+          <w:szCs w:val="18"/>
+        </w:rPr>
+        <w:t xml:space="preserve"> = set2_no / set2_total  </w:t>
       </w:r>
       <w:r>
         <w:rPr>
@@ -4176,6 +3948,7 @@
         </w:rPr>
         <w:t xml:space="preserve">  </w:t>
       </w:r>
+      <w:proofErr w:type="spellStart"/>
       <w:r>
         <w:rPr>
           <w:rFonts w:ascii="Menlo" w:hAnsi="Menlo" w:cs="Menlo"/>
@@ -4183,7 +3956,17 @@
           <w:sz w:val="18"/>
           <w:szCs w:val="18"/>
         </w:rPr>
-        <w:t xml:space="preserve">pe = set3_yes / set3_total  </w:t>
+        <w:t>pe</w:t>
+      </w:r>
+      <w:proofErr w:type="spellEnd"/>
+      <w:r>
+        <w:rPr>
+          <w:rFonts w:ascii="Menlo" w:hAnsi="Menlo" w:cs="Menlo"/>
+          <w:color w:val="839496"/>
+          <w:sz w:val="18"/>
+          <w:szCs w:val="18"/>
+        </w:rPr>
+        <w:t xml:space="preserve"> = set3_yes / set3_total  </w:t>
       </w:r>
       <w:r>
         <w:rPr>
@@ -4214,16 +3997,7 @@
           <w:sz w:val="18"/>
           <w:szCs w:val="18"/>
         </w:rPr>
-        <w:t xml:space="preserve">  </w:t>
-      </w:r>
-      <w:r>
-        <w:rPr>
-          <w:rFonts w:ascii="Menlo" w:hAnsi="Menlo" w:cs="Menlo"/>
-          <w:color w:val="839496"/>
-          <w:sz w:val="18"/>
-          <w:szCs w:val="18"/>
-        </w:rPr>
-        <w:t xml:space="preserve">pf = set3_yes / set3_total  </w:t>
+        <w:t xml:space="preserve">  pf = set3_yes / set3_total  </w:t>
       </w:r>
       <w:r>
         <w:rPr>
@@ -4265,8 +4039,9 @@
           <w:sz w:val="18"/>
           <w:szCs w:val="18"/>
         </w:rPr>
-        <w:t xml:space="preserve">  </w:t>
-      </w:r>
+        <w:t xml:space="preserve">  set1_entropy = set1_weight * ((-pa * log2(pa)) + (-</w:t>
+      </w:r>
+      <w:proofErr w:type="spellStart"/>
       <w:r>
         <w:rPr>
           <w:rFonts w:ascii="Menlo" w:hAnsi="Menlo" w:cs="Menlo"/>
@@ -4274,8 +4049,9 @@
           <w:sz w:val="18"/>
           <w:szCs w:val="18"/>
         </w:rPr>
-        <w:t>set1_entropy = set1_weight * ((-pa * log2(pa)) + (-pb * log2(pb)))</w:t>
-      </w:r>
+        <w:t>pb</w:t>
+      </w:r>
+      <w:proofErr w:type="spellEnd"/>
       <w:r>
         <w:rPr>
           <w:rFonts w:ascii="Menlo" w:hAnsi="Menlo" w:cs="Menlo"/>
@@ -4283,8 +4059,39 @@
           <w:sz w:val="18"/>
           <w:szCs w:val="18"/>
         </w:rPr>
+        <w:t xml:space="preserve"> * log2(</w:t>
+      </w:r>
+      <w:proofErr w:type="spellStart"/>
+      <w:r>
+        <w:rPr>
+          <w:rFonts w:ascii="Menlo" w:hAnsi="Menlo" w:cs="Menlo"/>
+          <w:color w:val="839496"/>
+          <w:sz w:val="18"/>
+          <w:szCs w:val="18"/>
+        </w:rPr>
+        <w:t>pb</w:t>
+      </w:r>
+      <w:proofErr w:type="spellEnd"/>
+      <w:r>
+        <w:rPr>
+          <w:rFonts w:ascii="Menlo" w:hAnsi="Menlo" w:cs="Menlo"/>
+          <w:color w:val="839496"/>
+          <w:sz w:val="18"/>
+          <w:szCs w:val="18"/>
+        </w:rPr>
+        <w:t>)))</w:t>
+      </w:r>
+      <w:r>
+        <w:rPr>
+          <w:rFonts w:ascii="Menlo" w:hAnsi="Menlo" w:cs="Menlo"/>
+          <w:color w:val="839496"/>
+          <w:sz w:val="18"/>
+          <w:szCs w:val="18"/>
+        </w:rPr>
         <w:br/>
-      </w:r>
+        <w:t xml:space="preserve">  set2_entropy = set2_weight * ((-pc * log2(pc)) + (-</w:t>
+      </w:r>
+      <w:proofErr w:type="spellStart"/>
       <w:r>
         <w:rPr>
           <w:rFonts w:ascii="Menlo" w:hAnsi="Menlo" w:cs="Menlo"/>
@@ -4292,8 +4099,9 @@
           <w:sz w:val="18"/>
           <w:szCs w:val="18"/>
         </w:rPr>
-        <w:t xml:space="preserve">  </w:t>
-      </w:r>
+        <w:t>pd</w:t>
+      </w:r>
+      <w:proofErr w:type="spellEnd"/>
       <w:r>
         <w:rPr>
           <w:rFonts w:ascii="Menlo" w:hAnsi="Menlo" w:cs="Menlo"/>
@@ -4301,8 +4109,9 @@
           <w:sz w:val="18"/>
           <w:szCs w:val="18"/>
         </w:rPr>
-        <w:t>set2_entropy = set2_weight * ((-pc * log2(pc)) + (-pd * log2(pd)))</w:t>
-      </w:r>
+        <w:t xml:space="preserve"> * log2(</w:t>
+      </w:r>
+      <w:proofErr w:type="spellStart"/>
       <w:r>
         <w:rPr>
           <w:rFonts w:ascii="Menlo" w:hAnsi="Menlo" w:cs="Menlo"/>
@@ -4310,8 +4119,29 @@
           <w:sz w:val="18"/>
           <w:szCs w:val="18"/>
         </w:rPr>
+        <w:t>pd</w:t>
+      </w:r>
+      <w:proofErr w:type="spellEnd"/>
+      <w:r>
+        <w:rPr>
+          <w:rFonts w:ascii="Menlo" w:hAnsi="Menlo" w:cs="Menlo"/>
+          <w:color w:val="839496"/>
+          <w:sz w:val="18"/>
+          <w:szCs w:val="18"/>
+        </w:rPr>
+        <w:t>)))</w:t>
+      </w:r>
+      <w:r>
+        <w:rPr>
+          <w:rFonts w:ascii="Menlo" w:hAnsi="Menlo" w:cs="Menlo"/>
+          <w:color w:val="839496"/>
+          <w:sz w:val="18"/>
+          <w:szCs w:val="18"/>
+        </w:rPr>
         <w:br/>
-      </w:r>
+        <w:t xml:space="preserve">  set3_entropy = set3_weight * ((-</w:t>
+      </w:r>
+      <w:proofErr w:type="spellStart"/>
       <w:r>
         <w:rPr>
           <w:rFonts w:ascii="Menlo" w:hAnsi="Menlo" w:cs="Menlo"/>
@@ -4319,8 +4149,9 @@
           <w:sz w:val="18"/>
           <w:szCs w:val="18"/>
         </w:rPr>
-        <w:t xml:space="preserve">  </w:t>
-      </w:r>
+        <w:t>pe</w:t>
+      </w:r>
+      <w:proofErr w:type="spellEnd"/>
       <w:r>
         <w:rPr>
           <w:rFonts w:ascii="Menlo" w:hAnsi="Menlo" w:cs="Menlo"/>
@@ -4328,8 +4159,9 @@
           <w:sz w:val="18"/>
           <w:szCs w:val="18"/>
         </w:rPr>
-        <w:t>set3_entropy = set3_weight * ((-pe * log2(pe)) + (-pf * log2(pf)))</w:t>
-      </w:r>
+        <w:t xml:space="preserve"> * log2(</w:t>
+      </w:r>
+      <w:proofErr w:type="spellStart"/>
       <w:r>
         <w:rPr>
           <w:rFonts w:ascii="Menlo" w:hAnsi="Menlo" w:cs="Menlo"/>
@@ -4337,6 +4169,25 @@
           <w:sz w:val="18"/>
           <w:szCs w:val="18"/>
         </w:rPr>
+        <w:t>pe</w:t>
+      </w:r>
+      <w:proofErr w:type="spellEnd"/>
+      <w:r>
+        <w:rPr>
+          <w:rFonts w:ascii="Menlo" w:hAnsi="Menlo" w:cs="Menlo"/>
+          <w:color w:val="839496"/>
+          <w:sz w:val="18"/>
+          <w:szCs w:val="18"/>
+        </w:rPr>
+        <w:t>)) + (-pf * log2(pf)))</w:t>
+      </w:r>
+      <w:r>
+        <w:rPr>
+          <w:rFonts w:ascii="Menlo" w:hAnsi="Menlo" w:cs="Menlo"/>
+          <w:color w:val="839496"/>
+          <w:sz w:val="18"/>
+          <w:szCs w:val="18"/>
+        </w:rPr>
         <w:br/>
       </w:r>
       <w:r>
@@ -4347,6 +4198,7 @@
           <w:szCs w:val="18"/>
         </w:rPr>
         <w:br/>
+        <w:t xml:space="preserve">  entropy = set1_entropy + set2_entropy + set3_entropy</w:t>
       </w:r>
       <w:r>
         <w:rPr>
@@ -4355,24 +4207,6 @@
           <w:sz w:val="18"/>
           <w:szCs w:val="18"/>
         </w:rPr>
-        <w:t xml:space="preserve">  </w:t>
-      </w:r>
-      <w:r>
-        <w:rPr>
-          <w:rFonts w:ascii="Menlo" w:hAnsi="Menlo" w:cs="Menlo"/>
-          <w:color w:val="839496"/>
-          <w:sz w:val="18"/>
-          <w:szCs w:val="18"/>
-        </w:rPr>
-        <w:t>entropy = set1_entropy + set2_entropy + set3_entropy</w:t>
-      </w:r>
-      <w:r>
-        <w:rPr>
-          <w:rFonts w:ascii="Menlo" w:hAnsi="Menlo" w:cs="Menlo"/>
-          <w:color w:val="839496"/>
-          <w:sz w:val="18"/>
-          <w:szCs w:val="18"/>
-        </w:rPr>
         <w:br/>
       </w:r>
       <w:r>
@@ -4382,16 +4216,7 @@
           <w:sz w:val="18"/>
           <w:szCs w:val="18"/>
         </w:rPr>
-        <w:t xml:space="preserve">  </w:t>
-      </w:r>
-      <w:r>
-        <w:rPr>
-          <w:rFonts w:ascii="Menlo" w:hAnsi="Menlo" w:cs="Menlo"/>
-          <w:color w:val="268BD2"/>
-          <w:sz w:val="18"/>
-          <w:szCs w:val="18"/>
-        </w:rPr>
-        <w:t>print</w:t>
+        <w:t xml:space="preserve">  print</w:t>
       </w:r>
       <w:r>
         <w:rPr>
@@ -4436,14 +4261,250 @@
           <w:sz w:val="32"/>
           <w:szCs w:val="32"/>
         </w:rPr>
+        <w:lastRenderedPageBreak/>
         <w:t>Problem 3.3</w:t>
       </w:r>
     </w:p>
     <w:p/>
     <w:p>
-      <w:r>
-        <w:t>Use city example</w:t>
-      </w:r>
+      <w:pPr>
+        <w:pStyle w:val="ListParagraph"/>
+        <w:numPr>
+          <w:ilvl w:val="0"/>
+          <w:numId w:val="14"/>
+        </w:numPr>
+      </w:pPr>
+      <w:r>
+        <w:t xml:space="preserve">                                                             Would I like to live here?</w:t>
+      </w:r>
+    </w:p>
+    <w:p>
+      <w:pPr>
+        <w:pStyle w:val="ListParagraph"/>
+      </w:pPr>
+      <w:r>
+        <w:rPr>
+          <w:noProof/>
+        </w:rPr>
+        <w:drawing>
+          <wp:inline distT="0" distB="0" distL="0" distR="0" wp14:anchorId="6D7899C7" wp14:editId="4E71DEEF">
+            <wp:extent cx="5937885" cy="4583430"/>
+            <wp:effectExtent l="0" t="0" r="5715" b="0"/>
+            <wp:docPr id="9" name="Picture 9" descr="../../../../../../../Desktop/IMG_1"/>
+            <wp:cNvGraphicFramePr>
+              <a:graphicFrameLocks xmlns:a="http://schemas.openxmlformats.org/drawingml/2006/main" noChangeAspect="1"/>
+            </wp:cNvGraphicFramePr>
+            <a:graphic xmlns:a="http://schemas.openxmlformats.org/drawingml/2006/main">
+              <a:graphicData uri="http://schemas.openxmlformats.org/drawingml/2006/picture">
+                <pic:pic xmlns:pic="http://schemas.openxmlformats.org/drawingml/2006/picture">
+                  <pic:nvPicPr>
+                    <pic:cNvPr id="0" name="Picture 9" descr="../../../../../../../Desktop/IMG_1"/>
+                    <pic:cNvPicPr>
+                      <a:picLocks noChangeAspect="1" noChangeArrowheads="1"/>
+                    </pic:cNvPicPr>
+                  </pic:nvPicPr>
+                  <pic:blipFill>
+                    <a:blip r:embed="rId9" cstate="print">
+                      <a:extLst>
+                        <a:ext uri="{28A0092B-C50C-407E-A947-70E740481C1C}">
+                          <a14:useLocalDpi xmlns:a14="http://schemas.microsoft.com/office/drawing/2010/main" val="0"/>
+                        </a:ext>
+                      </a:extLst>
+                    </a:blip>
+                    <a:srcRect/>
+                    <a:stretch>
+                      <a:fillRect/>
+                    </a:stretch>
+                  </pic:blipFill>
+                  <pic:spPr bwMode="auto">
+                    <a:xfrm>
+                      <a:off x="0" y="0"/>
+                      <a:ext cx="5937885" cy="4583430"/>
+                    </a:xfrm>
+                    <a:prstGeom prst="rect">
+                      <a:avLst/>
+                    </a:prstGeom>
+                    <a:noFill/>
+                    <a:ln>
+                      <a:noFill/>
+                    </a:ln>
+                  </pic:spPr>
+                </pic:pic>
+              </a:graphicData>
+            </a:graphic>
+          </wp:inline>
+        </w:drawing>
+      </w:r>
+    </w:p>
+    <w:p/>
+    <w:p>
+      <w:pPr>
+        <w:pStyle w:val="ListParagraph"/>
+        <w:numPr>
+          <w:ilvl w:val="0"/>
+          <w:numId w:val="14"/>
+        </w:numPr>
+      </w:pPr>
+      <w:r>
+        <w:t>Training</w:t>
+      </w:r>
+      <w:r>
+        <w:t xml:space="preserve"> Examples</w:t>
+      </w:r>
+      <w:r>
+        <w:t>:</w:t>
+      </w:r>
+    </w:p>
+    <w:p>
+      <w:pPr>
+        <w:ind w:left="720"/>
+      </w:pPr>
+      <w:r>
+        <w:rPr>
+          <w:noProof/>
+        </w:rPr>
+        <w:drawing>
+          <wp:inline distT="0" distB="0" distL="0" distR="0" wp14:anchorId="1C0C8BF3" wp14:editId="2406AEB8">
+            <wp:extent cx="5937885" cy="2164715"/>
+            <wp:effectExtent l="0" t="0" r="5715" b="0"/>
+            <wp:docPr id="8" name="Picture 8" descr="../../../../../../../Desktop/Screen%20Shot%202017-11-12%20at%2"/>
+            <wp:cNvGraphicFramePr>
+              <a:graphicFrameLocks xmlns:a="http://schemas.openxmlformats.org/drawingml/2006/main" noChangeAspect="1"/>
+            </wp:cNvGraphicFramePr>
+            <a:graphic xmlns:a="http://schemas.openxmlformats.org/drawingml/2006/main">
+              <a:graphicData uri="http://schemas.openxmlformats.org/drawingml/2006/picture">
+                <pic:pic xmlns:pic="http://schemas.openxmlformats.org/drawingml/2006/picture">
+                  <pic:nvPicPr>
+                    <pic:cNvPr id="0" name="Picture 8" descr="../../../../../../../Desktop/Screen%20Shot%202017-11-12%20at%2"/>
+                    <pic:cNvPicPr>
+                      <a:picLocks noChangeAspect="1" noChangeArrowheads="1"/>
+                    </pic:cNvPicPr>
+                  </pic:nvPicPr>
+                  <pic:blipFill>
+                    <a:blip r:embed="rId10" cstate="print">
+                      <a:extLst>
+                        <a:ext uri="{28A0092B-C50C-407E-A947-70E740481C1C}">
+                          <a14:useLocalDpi xmlns:a14="http://schemas.microsoft.com/office/drawing/2010/main" val="0"/>
+                        </a:ext>
+                      </a:extLst>
+                    </a:blip>
+                    <a:srcRect/>
+                    <a:stretch>
+                      <a:fillRect/>
+                    </a:stretch>
+                  </pic:blipFill>
+                  <pic:spPr bwMode="auto">
+                    <a:xfrm>
+                      <a:off x="0" y="0"/>
+                      <a:ext cx="5937885" cy="2164715"/>
+                    </a:xfrm>
+                    <a:prstGeom prst="rect">
+                      <a:avLst/>
+                    </a:prstGeom>
+                    <a:noFill/>
+                    <a:ln>
+                      <a:noFill/>
+                    </a:ln>
+                  </pic:spPr>
+                </pic:pic>
+              </a:graphicData>
+            </a:graphic>
+          </wp:inline>
+        </w:drawing>
+      </w:r>
+    </w:p>
+    <w:p>
+      <w:pPr>
+        <w:ind w:left="720"/>
+      </w:pPr>
+    </w:p>
+    <w:p>
+      <w:pPr>
+        <w:ind w:left="720"/>
+      </w:pPr>
+    </w:p>
+    <w:p>
+      <w:pPr>
+        <w:ind w:left="720"/>
+      </w:pPr>
+      <w:r>
+        <w:lastRenderedPageBreak/>
+        <w:t>Test Examples:</w:t>
+      </w:r>
+    </w:p>
+    <w:p>
+      <w:pPr>
+        <w:ind w:left="720"/>
+      </w:pPr>
+      <w:r>
+        <w:rPr>
+          <w:noProof/>
+        </w:rPr>
+        <w:drawing>
+          <wp:inline distT="0" distB="0" distL="0" distR="0" wp14:anchorId="650FC780" wp14:editId="6077DC81">
+            <wp:extent cx="5937885" cy="636905"/>
+            <wp:effectExtent l="0" t="0" r="5715" b="0"/>
+            <wp:docPr id="6" name="Picture 6" descr="../../../../../../../Desktop/Screen%20Shot%202017-11-12%20at%2"/>
+            <wp:cNvGraphicFramePr>
+              <a:graphicFrameLocks xmlns:a="http://schemas.openxmlformats.org/drawingml/2006/main" noChangeAspect="1"/>
+            </wp:cNvGraphicFramePr>
+            <a:graphic xmlns:a="http://schemas.openxmlformats.org/drawingml/2006/main">
+              <a:graphicData uri="http://schemas.openxmlformats.org/drawingml/2006/picture">
+                <pic:pic xmlns:pic="http://schemas.openxmlformats.org/drawingml/2006/picture">
+                  <pic:nvPicPr>
+                    <pic:cNvPr id="0" name="Picture 6" descr="../../../../../../../Desktop/Screen%20Shot%202017-11-12%20at%2"/>
+                    <pic:cNvPicPr>
+                      <a:picLocks noChangeAspect="1" noChangeArrowheads="1"/>
+                    </pic:cNvPicPr>
+                  </pic:nvPicPr>
+                  <pic:blipFill>
+                    <a:blip r:embed="rId11" cstate="print">
+                      <a:extLst>
+                        <a:ext uri="{28A0092B-C50C-407E-A947-70E740481C1C}">
+                          <a14:useLocalDpi xmlns:a14="http://schemas.microsoft.com/office/drawing/2010/main" val="0"/>
+                        </a:ext>
+                      </a:extLst>
+                    </a:blip>
+                    <a:srcRect/>
+                    <a:stretch>
+                      <a:fillRect/>
+                    </a:stretch>
+                  </pic:blipFill>
+                  <pic:spPr bwMode="auto">
+                    <a:xfrm>
+                      <a:off x="0" y="0"/>
+                      <a:ext cx="5937885" cy="636905"/>
+                    </a:xfrm>
+                    <a:prstGeom prst="rect">
+                      <a:avLst/>
+                    </a:prstGeom>
+                    <a:noFill/>
+                    <a:ln>
+                      <a:noFill/>
+                    </a:ln>
+                  </pic:spPr>
+                </pic:pic>
+              </a:graphicData>
+            </a:graphic>
+          </wp:inline>
+        </w:drawing>
+      </w:r>
+    </w:p>
+    <w:p>
+      <w:pPr>
+        <w:ind w:left="720"/>
+      </w:pPr>
+    </w:p>
+    <w:p>
+      <w:pPr>
+        <w:pStyle w:val="ListParagraph"/>
+        <w:numPr>
+          <w:ilvl w:val="0"/>
+          <w:numId w:val="14"/>
+        </w:numPr>
+      </w:pPr>
+      <w:bookmarkStart w:id="0" w:name="_GoBack"/>
+      <w:bookmarkEnd w:id="0"/>
     </w:p>
     <w:sectPr>
       <w:pgSz w:w="12240" w:h="15840"/>
@@ -4862,6 +4923,95 @@
     </w:lvl>
   </w:abstractNum>
   <w:abstractNum w:abstractNumId="4">
+    <w:nsid w:val="1B3C0D9C"/>
+    <w:multiLevelType w:val="hybridMultilevel"/>
+    <w:tmpl w:val="3C003320"/>
+    <w:lvl w:ilvl="0" w:tplc="67B4D754">
+      <w:start w:val="1"/>
+      <w:numFmt w:val="decimal"/>
+      <w:lvlText w:val="%1."/>
+      <w:lvlJc w:val="left"/>
+      <w:pPr>
+        <w:ind w:left="1080" w:hanging="360"/>
+      </w:pPr>
+      <w:rPr>
+        <w:rFonts w:hint="default"/>
+      </w:rPr>
+    </w:lvl>
+    <w:lvl w:ilvl="1" w:tplc="04090019" w:tentative="1">
+      <w:start w:val="1"/>
+      <w:numFmt w:val="lowerLetter"/>
+      <w:lvlText w:val="%2."/>
+      <w:lvlJc w:val="left"/>
+      <w:pPr>
+        <w:ind w:left="1800" w:hanging="360"/>
+      </w:pPr>
+    </w:lvl>
+    <w:lvl w:ilvl="2" w:tplc="0409001B" w:tentative="1">
+      <w:start w:val="1"/>
+      <w:numFmt w:val="lowerRoman"/>
+      <w:lvlText w:val="%3."/>
+      <w:lvlJc w:val="right"/>
+      <w:pPr>
+        <w:ind w:left="2520" w:hanging="180"/>
+      </w:pPr>
+    </w:lvl>
+    <w:lvl w:ilvl="3" w:tplc="0409000F" w:tentative="1">
+      <w:start w:val="1"/>
+      <w:numFmt w:val="decimal"/>
+      <w:lvlText w:val="%4."/>
+      <w:lvlJc w:val="left"/>
+      <w:pPr>
+        <w:ind w:left="3240" w:hanging="360"/>
+      </w:pPr>
+    </w:lvl>
+    <w:lvl w:ilvl="4" w:tplc="04090019" w:tentative="1">
+      <w:start w:val="1"/>
+      <w:numFmt w:val="lowerLetter"/>
+      <w:lvlText w:val="%5."/>
+      <w:lvlJc w:val="left"/>
+      <w:pPr>
+        <w:ind w:left="3960" w:hanging="360"/>
+      </w:pPr>
+    </w:lvl>
+    <w:lvl w:ilvl="5" w:tplc="0409001B" w:tentative="1">
+      <w:start w:val="1"/>
+      <w:numFmt w:val="lowerRoman"/>
+      <w:lvlText w:val="%6."/>
+      <w:lvlJc w:val="right"/>
+      <w:pPr>
+        <w:ind w:left="4680" w:hanging="180"/>
+      </w:pPr>
+    </w:lvl>
+    <w:lvl w:ilvl="6" w:tplc="0409000F" w:tentative="1">
+      <w:start w:val="1"/>
+      <w:numFmt w:val="decimal"/>
+      <w:lvlText w:val="%7."/>
+      <w:lvlJc w:val="left"/>
+      <w:pPr>
+        <w:ind w:left="5400" w:hanging="360"/>
+      </w:pPr>
+    </w:lvl>
+    <w:lvl w:ilvl="7" w:tplc="04090019" w:tentative="1">
+      <w:start w:val="1"/>
+      <w:numFmt w:val="lowerLetter"/>
+      <w:lvlText w:val="%8."/>
+      <w:lvlJc w:val="left"/>
+      <w:pPr>
+        <w:ind w:left="6120" w:hanging="360"/>
+      </w:pPr>
+    </w:lvl>
+    <w:lvl w:ilvl="8" w:tplc="0409001B" w:tentative="1">
+      <w:start w:val="1"/>
+      <w:numFmt w:val="lowerRoman"/>
+      <w:lvlText w:val="%9."/>
+      <w:lvlJc w:val="right"/>
+      <w:pPr>
+        <w:ind w:left="6840" w:hanging="180"/>
+      </w:pPr>
+    </w:lvl>
+  </w:abstractNum>
+  <w:abstractNum w:abstractNumId="5">
     <w:nsid w:val="1BBF1E30"/>
     <w:multiLevelType w:val="hybridMultilevel"/>
     <w:tmpl w:val="0024BA26"/>
@@ -4950,7 +5100,96 @@
       </w:pPr>
     </w:lvl>
   </w:abstractNum>
-  <w:abstractNum w:abstractNumId="5">
+  <w:abstractNum w:abstractNumId="6">
+    <w:nsid w:val="1CFA6839"/>
+    <w:multiLevelType w:val="hybridMultilevel"/>
+    <w:tmpl w:val="3296FAB8"/>
+    <w:lvl w:ilvl="0" w:tplc="0409000F">
+      <w:start w:val="1"/>
+      <w:numFmt w:val="decimal"/>
+      <w:lvlText w:val="%1."/>
+      <w:lvlJc w:val="left"/>
+      <w:pPr>
+        <w:ind w:left="720" w:hanging="360"/>
+      </w:pPr>
+      <w:rPr>
+        <w:rFonts w:hint="default"/>
+      </w:rPr>
+    </w:lvl>
+    <w:lvl w:ilvl="1" w:tplc="04090019" w:tentative="1">
+      <w:start w:val="1"/>
+      <w:numFmt w:val="lowerLetter"/>
+      <w:lvlText w:val="%2."/>
+      <w:lvlJc w:val="left"/>
+      <w:pPr>
+        <w:ind w:left="1440" w:hanging="360"/>
+      </w:pPr>
+    </w:lvl>
+    <w:lvl w:ilvl="2" w:tplc="0409001B" w:tentative="1">
+      <w:start w:val="1"/>
+      <w:numFmt w:val="lowerRoman"/>
+      <w:lvlText w:val="%3."/>
+      <w:lvlJc w:val="right"/>
+      <w:pPr>
+        <w:ind w:left="2160" w:hanging="180"/>
+      </w:pPr>
+    </w:lvl>
+    <w:lvl w:ilvl="3" w:tplc="0409000F" w:tentative="1">
+      <w:start w:val="1"/>
+      <w:numFmt w:val="decimal"/>
+      <w:lvlText w:val="%4."/>
+      <w:lvlJc w:val="left"/>
+      <w:pPr>
+        <w:ind w:left="2880" w:hanging="360"/>
+      </w:pPr>
+    </w:lvl>
+    <w:lvl w:ilvl="4" w:tplc="04090019" w:tentative="1">
+      <w:start w:val="1"/>
+      <w:numFmt w:val="lowerLetter"/>
+      <w:lvlText w:val="%5."/>
+      <w:lvlJc w:val="left"/>
+      <w:pPr>
+        <w:ind w:left="3600" w:hanging="360"/>
+      </w:pPr>
+    </w:lvl>
+    <w:lvl w:ilvl="5" w:tplc="0409001B" w:tentative="1">
+      <w:start w:val="1"/>
+      <w:numFmt w:val="lowerRoman"/>
+      <w:lvlText w:val="%6."/>
+      <w:lvlJc w:val="right"/>
+      <w:pPr>
+        <w:ind w:left="4320" w:hanging="180"/>
+      </w:pPr>
+    </w:lvl>
+    <w:lvl w:ilvl="6" w:tplc="0409000F" w:tentative="1">
+      <w:start w:val="1"/>
+      <w:numFmt w:val="decimal"/>
+      <w:lvlText w:val="%7."/>
+      <w:lvlJc w:val="left"/>
+      <w:pPr>
+        <w:ind w:left="5040" w:hanging="360"/>
+      </w:pPr>
+    </w:lvl>
+    <w:lvl w:ilvl="7" w:tplc="04090019" w:tentative="1">
+      <w:start w:val="1"/>
+      <w:numFmt w:val="lowerLetter"/>
+      <w:lvlText w:val="%8."/>
+      <w:lvlJc w:val="left"/>
+      <w:pPr>
+        <w:ind w:left="5760" w:hanging="360"/>
+      </w:pPr>
+    </w:lvl>
+    <w:lvl w:ilvl="8" w:tplc="0409001B" w:tentative="1">
+      <w:start w:val="1"/>
+      <w:numFmt w:val="lowerRoman"/>
+      <w:lvlText w:val="%9."/>
+      <w:lvlJc w:val="right"/>
+      <w:pPr>
+        <w:ind w:left="6480" w:hanging="180"/>
+      </w:pPr>
+    </w:lvl>
+  </w:abstractNum>
+  <w:abstractNum w:abstractNumId="7">
     <w:nsid w:val="1E17044E"/>
     <w:multiLevelType w:val="hybridMultilevel"/>
     <w:tmpl w:val="13307AFE"/>
@@ -5039,7 +5278,7 @@
       </w:pPr>
     </w:lvl>
   </w:abstractNum>
-  <w:abstractNum w:abstractNumId="6">
+  <w:abstractNum w:abstractNumId="8">
     <w:nsid w:val="226A65BF"/>
     <w:multiLevelType w:val="hybridMultilevel"/>
     <w:tmpl w:val="1170574C"/>
@@ -5128,7 +5367,96 @@
       </w:pPr>
     </w:lvl>
   </w:abstractNum>
-  <w:abstractNum w:abstractNumId="7">
+  <w:abstractNum w:abstractNumId="9">
+    <w:nsid w:val="26B52005"/>
+    <w:multiLevelType w:val="hybridMultilevel"/>
+    <w:tmpl w:val="6BB4585E"/>
+    <w:lvl w:ilvl="0" w:tplc="90BE5E2E">
+      <w:start w:val="1"/>
+      <w:numFmt w:val="decimal"/>
+      <w:lvlText w:val="%1."/>
+      <w:lvlJc w:val="left"/>
+      <w:pPr>
+        <w:ind w:left="1080" w:hanging="360"/>
+      </w:pPr>
+      <w:rPr>
+        <w:rFonts w:hint="default"/>
+      </w:rPr>
+    </w:lvl>
+    <w:lvl w:ilvl="1" w:tplc="04090019" w:tentative="1">
+      <w:start w:val="1"/>
+      <w:numFmt w:val="lowerLetter"/>
+      <w:lvlText w:val="%2."/>
+      <w:lvlJc w:val="left"/>
+      <w:pPr>
+        <w:ind w:left="1800" w:hanging="360"/>
+      </w:pPr>
+    </w:lvl>
+    <w:lvl w:ilvl="2" w:tplc="0409001B" w:tentative="1">
+      <w:start w:val="1"/>
+      <w:numFmt w:val="lowerRoman"/>
+      <w:lvlText w:val="%3."/>
+      <w:lvlJc w:val="right"/>
+      <w:pPr>
+        <w:ind w:left="2520" w:hanging="180"/>
+      </w:pPr>
+    </w:lvl>
+    <w:lvl w:ilvl="3" w:tplc="0409000F" w:tentative="1">
+      <w:start w:val="1"/>
+      <w:numFmt w:val="decimal"/>
+      <w:lvlText w:val="%4."/>
+      <w:lvlJc w:val="left"/>
+      <w:pPr>
+        <w:ind w:left="3240" w:hanging="360"/>
+      </w:pPr>
+    </w:lvl>
+    <w:lvl w:ilvl="4" w:tplc="04090019" w:tentative="1">
+      <w:start w:val="1"/>
+      <w:numFmt w:val="lowerLetter"/>
+      <w:lvlText w:val="%5."/>
+      <w:lvlJc w:val="left"/>
+      <w:pPr>
+        <w:ind w:left="3960" w:hanging="360"/>
+      </w:pPr>
+    </w:lvl>
+    <w:lvl w:ilvl="5" w:tplc="0409001B" w:tentative="1">
+      <w:start w:val="1"/>
+      <w:numFmt w:val="lowerRoman"/>
+      <w:lvlText w:val="%6."/>
+      <w:lvlJc w:val="right"/>
+      <w:pPr>
+        <w:ind w:left="4680" w:hanging="180"/>
+      </w:pPr>
+    </w:lvl>
+    <w:lvl w:ilvl="6" w:tplc="0409000F" w:tentative="1">
+      <w:start w:val="1"/>
+      <w:numFmt w:val="decimal"/>
+      <w:lvlText w:val="%7."/>
+      <w:lvlJc w:val="left"/>
+      <w:pPr>
+        <w:ind w:left="5400" w:hanging="360"/>
+      </w:pPr>
+    </w:lvl>
+    <w:lvl w:ilvl="7" w:tplc="04090019" w:tentative="1">
+      <w:start w:val="1"/>
+      <w:numFmt w:val="lowerLetter"/>
+      <w:lvlText w:val="%8."/>
+      <w:lvlJc w:val="left"/>
+      <w:pPr>
+        <w:ind w:left="6120" w:hanging="360"/>
+      </w:pPr>
+    </w:lvl>
+    <w:lvl w:ilvl="8" w:tplc="0409001B" w:tentative="1">
+      <w:start w:val="1"/>
+      <w:numFmt w:val="lowerRoman"/>
+      <w:lvlText w:val="%9."/>
+      <w:lvlJc w:val="right"/>
+      <w:pPr>
+        <w:ind w:left="6840" w:hanging="180"/>
+      </w:pPr>
+    </w:lvl>
+  </w:abstractNum>
+  <w:abstractNum w:abstractNumId="10">
     <w:nsid w:val="28A15BE4"/>
     <w:multiLevelType w:val="hybridMultilevel"/>
     <w:tmpl w:val="52C8410C"/>
@@ -5217,7 +5545,7 @@
       </w:pPr>
     </w:lvl>
   </w:abstractNum>
-  <w:abstractNum w:abstractNumId="8">
+  <w:abstractNum w:abstractNumId="11">
     <w:nsid w:val="36DE3238"/>
     <w:multiLevelType w:val="hybridMultilevel"/>
     <w:tmpl w:val="52C8410C"/>
@@ -5306,7 +5634,185 @@
       </w:pPr>
     </w:lvl>
   </w:abstractNum>
-  <w:abstractNum w:abstractNumId="9">
+  <w:abstractNum w:abstractNumId="12">
+    <w:nsid w:val="3BE16F5A"/>
+    <w:multiLevelType w:val="hybridMultilevel"/>
+    <w:tmpl w:val="9E965978"/>
+    <w:lvl w:ilvl="0" w:tplc="0B0C35A0">
+      <w:start w:val="1"/>
+      <w:numFmt w:val="decimal"/>
+      <w:lvlText w:val="%1."/>
+      <w:lvlJc w:val="left"/>
+      <w:pPr>
+        <w:ind w:left="1800" w:hanging="360"/>
+      </w:pPr>
+      <w:rPr>
+        <w:rFonts w:hint="default"/>
+      </w:rPr>
+    </w:lvl>
+    <w:lvl w:ilvl="1" w:tplc="04090019" w:tentative="1">
+      <w:start w:val="1"/>
+      <w:numFmt w:val="lowerLetter"/>
+      <w:lvlText w:val="%2."/>
+      <w:lvlJc w:val="left"/>
+      <w:pPr>
+        <w:ind w:left="2520" w:hanging="360"/>
+      </w:pPr>
+    </w:lvl>
+    <w:lvl w:ilvl="2" w:tplc="0409001B" w:tentative="1">
+      <w:start w:val="1"/>
+      <w:numFmt w:val="lowerRoman"/>
+      <w:lvlText w:val="%3."/>
+      <w:lvlJc w:val="right"/>
+      <w:pPr>
+        <w:ind w:left="3240" w:hanging="180"/>
+      </w:pPr>
+    </w:lvl>
+    <w:lvl w:ilvl="3" w:tplc="0409000F" w:tentative="1">
+      <w:start w:val="1"/>
+      <w:numFmt w:val="decimal"/>
+      <w:lvlText w:val="%4."/>
+      <w:lvlJc w:val="left"/>
+      <w:pPr>
+        <w:ind w:left="3960" w:hanging="360"/>
+      </w:pPr>
+    </w:lvl>
+    <w:lvl w:ilvl="4" w:tplc="04090019" w:tentative="1">
+      <w:start w:val="1"/>
+      <w:numFmt w:val="lowerLetter"/>
+      <w:lvlText w:val="%5."/>
+      <w:lvlJc w:val="left"/>
+      <w:pPr>
+        <w:ind w:left="4680" w:hanging="360"/>
+      </w:pPr>
+    </w:lvl>
+    <w:lvl w:ilvl="5" w:tplc="0409001B" w:tentative="1">
+      <w:start w:val="1"/>
+      <w:numFmt w:val="lowerRoman"/>
+      <w:lvlText w:val="%6."/>
+      <w:lvlJc w:val="right"/>
+      <w:pPr>
+        <w:ind w:left="5400" w:hanging="180"/>
+      </w:pPr>
+    </w:lvl>
+    <w:lvl w:ilvl="6" w:tplc="0409000F" w:tentative="1">
+      <w:start w:val="1"/>
+      <w:numFmt w:val="decimal"/>
+      <w:lvlText w:val="%7."/>
+      <w:lvlJc w:val="left"/>
+      <w:pPr>
+        <w:ind w:left="6120" w:hanging="360"/>
+      </w:pPr>
+    </w:lvl>
+    <w:lvl w:ilvl="7" w:tplc="04090019" w:tentative="1">
+      <w:start w:val="1"/>
+      <w:numFmt w:val="lowerLetter"/>
+      <w:lvlText w:val="%8."/>
+      <w:lvlJc w:val="left"/>
+      <w:pPr>
+        <w:ind w:left="6840" w:hanging="360"/>
+      </w:pPr>
+    </w:lvl>
+    <w:lvl w:ilvl="8" w:tplc="0409001B" w:tentative="1">
+      <w:start w:val="1"/>
+      <w:numFmt w:val="lowerRoman"/>
+      <w:lvlText w:val="%9."/>
+      <w:lvlJc w:val="right"/>
+      <w:pPr>
+        <w:ind w:left="7560" w:hanging="180"/>
+      </w:pPr>
+    </w:lvl>
+  </w:abstractNum>
+  <w:abstractNum w:abstractNumId="13">
+    <w:nsid w:val="49EC2FC3"/>
+    <w:multiLevelType w:val="hybridMultilevel"/>
+    <w:tmpl w:val="6EE6CFDE"/>
+    <w:lvl w:ilvl="0" w:tplc="04090017">
+      <w:start w:val="1"/>
+      <w:numFmt w:val="lowerLetter"/>
+      <w:lvlText w:val="%1)"/>
+      <w:lvlJc w:val="left"/>
+      <w:pPr>
+        <w:ind w:left="720" w:hanging="360"/>
+      </w:pPr>
+      <w:rPr>
+        <w:rFonts w:hint="default"/>
+      </w:rPr>
+    </w:lvl>
+    <w:lvl w:ilvl="1" w:tplc="04090019" w:tentative="1">
+      <w:start w:val="1"/>
+      <w:numFmt w:val="lowerLetter"/>
+      <w:lvlText w:val="%2."/>
+      <w:lvlJc w:val="left"/>
+      <w:pPr>
+        <w:ind w:left="1440" w:hanging="360"/>
+      </w:pPr>
+    </w:lvl>
+    <w:lvl w:ilvl="2" w:tplc="0409001B" w:tentative="1">
+      <w:start w:val="1"/>
+      <w:numFmt w:val="lowerRoman"/>
+      <w:lvlText w:val="%3."/>
+      <w:lvlJc w:val="right"/>
+      <w:pPr>
+        <w:ind w:left="2160" w:hanging="180"/>
+      </w:pPr>
+    </w:lvl>
+    <w:lvl w:ilvl="3" w:tplc="0409000F" w:tentative="1">
+      <w:start w:val="1"/>
+      <w:numFmt w:val="decimal"/>
+      <w:lvlText w:val="%4."/>
+      <w:lvlJc w:val="left"/>
+      <w:pPr>
+        <w:ind w:left="2880" w:hanging="360"/>
+      </w:pPr>
+    </w:lvl>
+    <w:lvl w:ilvl="4" w:tplc="04090019" w:tentative="1">
+      <w:start w:val="1"/>
+      <w:numFmt w:val="lowerLetter"/>
+      <w:lvlText w:val="%5."/>
+      <w:lvlJc w:val="left"/>
+      <w:pPr>
+        <w:ind w:left="3600" w:hanging="360"/>
+      </w:pPr>
+    </w:lvl>
+    <w:lvl w:ilvl="5" w:tplc="0409001B" w:tentative="1">
+      <w:start w:val="1"/>
+      <w:numFmt w:val="lowerRoman"/>
+      <w:lvlText w:val="%6."/>
+      <w:lvlJc w:val="right"/>
+      <w:pPr>
+        <w:ind w:left="4320" w:hanging="180"/>
+      </w:pPr>
+    </w:lvl>
+    <w:lvl w:ilvl="6" w:tplc="0409000F" w:tentative="1">
+      <w:start w:val="1"/>
+      <w:numFmt w:val="decimal"/>
+      <w:lvlText w:val="%7."/>
+      <w:lvlJc w:val="left"/>
+      <w:pPr>
+        <w:ind w:left="5040" w:hanging="360"/>
+      </w:pPr>
+    </w:lvl>
+    <w:lvl w:ilvl="7" w:tplc="04090019" w:tentative="1">
+      <w:start w:val="1"/>
+      <w:numFmt w:val="lowerLetter"/>
+      <w:lvlText w:val="%8."/>
+      <w:lvlJc w:val="left"/>
+      <w:pPr>
+        <w:ind w:left="5760" w:hanging="360"/>
+      </w:pPr>
+    </w:lvl>
+    <w:lvl w:ilvl="8" w:tplc="0409001B" w:tentative="1">
+      <w:start w:val="1"/>
+      <w:numFmt w:val="lowerRoman"/>
+      <w:lvlText w:val="%9."/>
+      <w:lvlJc w:val="right"/>
+      <w:pPr>
+        <w:ind w:left="6480" w:hanging="180"/>
+      </w:pPr>
+    </w:lvl>
+  </w:abstractNum>
+  <w:abstractNum w:abstractNumId="14">
     <w:nsid w:val="4CF93CEE"/>
     <w:multiLevelType w:val="hybridMultilevel"/>
     <w:tmpl w:val="57109232"/>
@@ -5395,7 +5901,7 @@
       </w:pPr>
     </w:lvl>
   </w:abstractNum>
-  <w:abstractNum w:abstractNumId="10">
+  <w:abstractNum w:abstractNumId="15">
     <w:nsid w:val="62F3402B"/>
     <w:multiLevelType w:val="hybridMultilevel"/>
     <w:tmpl w:val="71EC00A0"/>
@@ -5484,7 +5990,7 @@
       </w:pPr>
     </w:lvl>
   </w:abstractNum>
-  <w:abstractNum w:abstractNumId="11">
+  <w:abstractNum w:abstractNumId="16">
     <w:nsid w:val="6DF34D37"/>
     <w:multiLevelType w:val="hybridMultilevel"/>
     <w:tmpl w:val="39D0523A"/>
@@ -5573,7 +6079,7 @@
       </w:pPr>
     </w:lvl>
   </w:abstractNum>
-  <w:abstractNum w:abstractNumId="12">
+  <w:abstractNum w:abstractNumId="17">
     <w:nsid w:val="754C3051"/>
     <w:multiLevelType w:val="hybridMultilevel"/>
     <w:tmpl w:val="D5C0D578"/>
@@ -5669,37 +6175,52 @@
     <w:abstractNumId w:val="3"/>
   </w:num>
   <w:num w:numId="3">
-    <w:abstractNumId w:val="6"/>
+    <w:abstractNumId w:val="8"/>
   </w:num>
   <w:num w:numId="4">
+    <w:abstractNumId w:val="7"/>
+  </w:num>
+  <w:num w:numId="5">
+    <w:abstractNumId w:val="16"/>
+  </w:num>
+  <w:num w:numId="6">
     <w:abstractNumId w:val="5"/>
   </w:num>
-  <w:num w:numId="5">
-    <w:abstractNumId w:val="11"/>
-  </w:num>
-  <w:num w:numId="6">
-    <w:abstractNumId w:val="4"/>
-  </w:num>
   <w:num w:numId="7">
-    <w:abstractNumId w:val="12"/>
+    <w:abstractNumId w:val="17"/>
   </w:num>
   <w:num w:numId="8">
-    <w:abstractNumId w:val="9"/>
+    <w:abstractNumId w:val="14"/>
   </w:num>
   <w:num w:numId="9">
     <w:abstractNumId w:val="1"/>
   </w:num>
   <w:num w:numId="10">
-    <w:abstractNumId w:val="10"/>
+    <w:abstractNumId w:val="15"/>
   </w:num>
   <w:num w:numId="11">
     <w:abstractNumId w:val="0"/>
   </w:num>
   <w:num w:numId="12">
-    <w:abstractNumId w:val="7"/>
+    <w:abstractNumId w:val="10"/>
   </w:num>
   <w:num w:numId="13">
-    <w:abstractNumId w:val="8"/>
+    <w:abstractNumId w:val="11"/>
+  </w:num>
+  <w:num w:numId="14">
+    <w:abstractNumId w:val="13"/>
+  </w:num>
+  <w:num w:numId="15">
+    <w:abstractNumId w:val="9"/>
+  </w:num>
+  <w:num w:numId="16">
+    <w:abstractNumId w:val="12"/>
+  </w:num>
+  <w:num w:numId="17">
+    <w:abstractNumId w:val="4"/>
+  </w:num>
+  <w:num w:numId="18">
+    <w:abstractNumId w:val="6"/>
   </w:num>
 </w:numbering>
 </file>
@@ -6198,6 +6719,29 @@
       <w:color w:val="808080"/>
     </w:rPr>
   </w:style>
+  <w:style w:type="table" w:styleId="TableGrid">
+    <w:name w:val="Table Grid"/>
+    <w:basedOn w:val="TableNormal"/>
+    <w:uiPriority w:val="39"/>
+    <w:rsid w:val="00C30BB9"/>
+    <w:tblPr>
+      <w:tblInd w:w="0" w:type="dxa"/>
+      <w:tblBorders>
+        <w:top w:val="single" w:sz="4" w:space="0" w:color="auto"/>
+        <w:left w:val="single" w:sz="4" w:space="0" w:color="auto"/>
+        <w:bottom w:val="single" w:sz="4" w:space="0" w:color="auto"/>
+        <w:right w:val="single" w:sz="4" w:space="0" w:color="auto"/>
+        <w:insideH w:val="single" w:sz="4" w:space="0" w:color="auto"/>
+        <w:insideV w:val="single" w:sz="4" w:space="0" w:color="auto"/>
+      </w:tblBorders>
+      <w:tblCellMar>
+        <w:top w:w="0" w:type="dxa"/>
+        <w:left w:w="108" w:type="dxa"/>
+        <w:bottom w:w="0" w:type="dxa"/>
+        <w:right w:w="108" w:type="dxa"/>
+      </w:tblCellMar>
+    </w:tblPr>
+  </w:style>
 </w:styles>
 </file>
 

</xml_diff>

<commit_message>
Did some code updates.
</commit_message>
<xml_diff>
--- a/3 - Bayes Nets/PS3.docx
+++ b/3 - Bayes Nets/PS3.docx
@@ -4490,6 +4490,20 @@
         </w:drawing>
       </w:r>
     </w:p>
+    <w:p/>
+    <w:p>
+      <w:pPr>
+        <w:ind w:left="720"/>
+      </w:pPr>
+      <w:r>
+        <w:t>Output Tree:</w:t>
+      </w:r>
+    </w:p>
+    <w:p>
+      <w:pPr>
+        <w:ind w:left="720"/>
+      </w:pPr>
+    </w:p>
     <w:p>
       <w:pPr>
         <w:ind w:left="720"/>
@@ -4503,6 +4517,54 @@
           <w:numId w:val="14"/>
         </w:numPr>
       </w:pPr>
+      <w:r>
+        <w:t>The tree produced by the program</w:t>
+      </w:r>
+      <w:r>
+        <w:t xml:space="preserve"> recognizes that the crime rate is the most useful attribute for splitting the data. </w:t>
+      </w:r>
+      <w:r>
+        <w:t>It’s actually much more concise than the tree I made in part A by not even needing to use the temperature and ocean attributes. I find it really interesting that it used the crime rate of Salt Lake City as the border between labels</w:t>
+      </w:r>
+      <w:r>
+        <w:t>. This results in the correct categorization, but the crime rate isn’t the reason I wouldn’t want to live in Salt Lake City.</w:t>
+      </w:r>
+    </w:p>
+    <w:p>
+      <w:pPr>
+        <w:pStyle w:val="ListParagraph"/>
+      </w:pPr>
+    </w:p>
+    <w:p>
+      <w:pPr>
+        <w:pStyle w:val="ListParagraph"/>
+      </w:pPr>
+      <w:r>
+        <w:t>I definitely see my own decision process in the computer-produced tree. Of course, there are so many factors to why I would choose to live somewhere, but given the few attributes that I listed, the computer did a really good job!</w:t>
+      </w:r>
+    </w:p>
+    <w:p>
+      <w:pPr>
+        <w:pStyle w:val="ListParagraph"/>
+      </w:pPr>
+    </w:p>
+    <w:p>
+      <w:pPr>
+        <w:pStyle w:val="ListParagraph"/>
+        <w:numPr>
+          <w:ilvl w:val="0"/>
+          <w:numId w:val="14"/>
+        </w:numPr>
+      </w:pPr>
+      <w:r>
+        <w:t xml:space="preserve">Both my cognitive tree and the </w:t>
+      </w:r>
+      <w:r>
+        <w:t>computer-generated</w:t>
+      </w:r>
+      <w:r>
+        <w:t xml:space="preserve"> tree outputs the correct prediction for all five test cases.</w:t>
+      </w:r>
       <w:bookmarkStart w:id="0" w:name="_GoBack"/>
       <w:bookmarkEnd w:id="0"/>
     </w:p>
@@ -6742,6 +6804,17 @@
       </w:tblCellMar>
     </w:tblPr>
   </w:style>
+  <w:style w:type="character" w:styleId="Hyperlink">
+    <w:name w:val="Hyperlink"/>
+    <w:basedOn w:val="DefaultParagraphFont"/>
+    <w:uiPriority w:val="99"/>
+    <w:unhideWhenUsed/>
+    <w:rsid w:val="008131F3"/>
+    <w:rPr>
+      <w:color w:val="0563C1" w:themeColor="hyperlink"/>
+      <w:u w:val="single"/>
+    </w:rPr>
+  </w:style>
 </w:styles>
 </file>
 

</xml_diff>

<commit_message>
Switch Gini with entropy
</commit_message>
<xml_diff>
--- a/3 - Bayes Nets/PS3.docx
+++ b/3 - Bayes Nets/PS3.docx
@@ -1217,19 +1217,7 @@
           <w:rPr>
             <w:rFonts w:ascii="Cambria Math" w:eastAsiaTheme="minorEastAsia" w:hAnsi="Cambria Math"/>
           </w:rPr>
-          <m:t>0.</m:t>
-        </m:r>
-        <m:r>
-          <w:rPr>
-            <w:rFonts w:ascii="Cambria Math" w:eastAsiaTheme="minorEastAsia" w:hAnsi="Cambria Math"/>
-          </w:rPr>
-          <m:t>6</m:t>
-        </m:r>
-        <m:r>
-          <w:rPr>
-            <w:rFonts w:ascii="Cambria Math" w:eastAsiaTheme="minorEastAsia" w:hAnsi="Cambria Math"/>
-          </w:rPr>
-          <m:t>* (</m:t>
+          <m:t>0.6* (</m:t>
         </m:r>
         <m:r>
           <w:rPr>
@@ -1521,13 +1509,7 @@
           <w:rPr>
             <w:rFonts w:ascii="Cambria Math" w:eastAsiaTheme="minorEastAsia" w:hAnsi="Cambria Math"/>
           </w:rPr>
-          <m:t>0.4</m:t>
-        </m:r>
-        <m:r>
-          <w:rPr>
-            <w:rFonts w:ascii="Cambria Math" w:eastAsiaTheme="minorEastAsia" w:hAnsi="Cambria Math"/>
-          </w:rPr>
-          <m:t>* (</m:t>
+          <m:t>0.4* (</m:t>
         </m:r>
         <m:r>
           <w:rPr>
@@ -1856,13 +1838,7 @@
           <w:rPr>
             <w:rFonts w:ascii="Cambria Math" w:eastAsiaTheme="minorEastAsia" w:hAnsi="Cambria Math"/>
           </w:rPr>
-          <m:t>0.875</m:t>
-        </m:r>
-        <m:r>
-          <w:rPr>
-            <w:rFonts w:ascii="Cambria Math" w:eastAsiaTheme="minorEastAsia" w:hAnsi="Cambria Math"/>
-          </w:rPr>
-          <m:t>* (</m:t>
+          <m:t>0.875* (</m:t>
         </m:r>
         <m:r>
           <w:rPr>
@@ -2201,25 +2177,13 @@
           <w:rPr>
             <w:rFonts w:ascii="Cambria Math" w:eastAsiaTheme="minorEastAsia" w:hAnsi="Cambria Math"/>
           </w:rPr>
-          <m:t>0.125</m:t>
-        </m:r>
-        <m:r>
-          <w:rPr>
-            <w:rFonts w:ascii="Cambria Math" w:eastAsiaTheme="minorEastAsia" w:hAnsi="Cambria Math"/>
-          </w:rPr>
-          <m:t>* (</m:t>
+          <m:t>0.125* (</m:t>
         </m:r>
         <m:r>
           <w:rPr>
             <w:rFonts w:ascii="Cambria Math" w:hAnsi="Cambria Math"/>
           </w:rPr>
-          <m:t>-</m:t>
-        </m:r>
-        <m:r>
-          <w:rPr>
-            <w:rFonts w:ascii="Cambria Math" w:hAnsi="Cambria Math"/>
-          </w:rPr>
-          <m:t>0</m:t>
+          <m:t>-0</m:t>
         </m:r>
         <m:d>
           <m:dPr>
@@ -2281,13 +2245,7 @@
           <w:rPr>
             <w:rFonts w:ascii="Cambria Math" w:hAnsi="Cambria Math"/>
           </w:rPr>
-          <m:t>+ -</m:t>
-        </m:r>
-        <m:r>
-          <w:rPr>
-            <w:rFonts w:ascii="Cambria Math" w:hAnsi="Cambria Math"/>
-          </w:rPr>
-          <m:t>1</m:t>
+          <m:t>+ -1</m:t>
         </m:r>
         <m:d>
           <m:dPr>
@@ -4503,6 +4461,8 @@
       <w:pPr>
         <w:ind w:left="720"/>
       </w:pPr>
+      <w:bookmarkStart w:id="0" w:name="_GoBack"/>
+      <w:bookmarkEnd w:id="0"/>
     </w:p>
     <w:p>
       <w:pPr>
@@ -4565,8 +4525,6 @@
       <w:r>
         <w:t xml:space="preserve"> tree outputs the correct prediction for all five test cases.</w:t>
       </w:r>
-      <w:bookmarkStart w:id="0" w:name="_GoBack"/>
-      <w:bookmarkEnd w:id="0"/>
     </w:p>
     <w:sectPr>
       <w:pgSz w:w="12240" w:h="15840"/>

</xml_diff>